<commit_message>
Modificacion de codigo entrono grafico
</commit_message>
<xml_diff>
--- a/ArchivoBase/acta.docx
+++ b/ArchivoBase/acta.docx
@@ -871,1106 +871,6 @@
               <w:t>Lo cual indica que se encuentran</w:t>
             </w:r>
           </w:p>
-          <w:tbl>
-            <w:tblPr>
-              <w:tblStyle w:val="Tablaconcuadrcula"/>
-              <w:tblW w:type="auto" w:w="0"/>
-              <w:tblLook w:firstColumn="1" w:firstRow="1" w:lastColumn="0" w:lastRow="0" w:noHBand="0" w:noVBand="1" w:val="04A0"/>
-            </w:tblPr>
-            <w:tblGrid>
-              <w:gridCol w:w="3135"/>
-              <w:gridCol w:w="3135"/>
-              <w:gridCol w:w="3135"/>
-            </w:tblGrid>
-            <w:tr>
-              <w:tc>
-                <w:tcPr>
-                  <w:tcW w:type="dxa" w:w="3135"/>
-                </w:tcPr>
-                <w:p>
-                  <w:r>
-                    <w:t>Nombre Completo</w:t>
-                  </w:r>
-                </w:p>
-              </w:tc>
-              <w:tc>
-                <w:tcPr>
-                  <w:tcW w:type="dxa" w:w="3135"/>
-                </w:tcPr>
-                <w:p>
-                  <w:r>
-                    <w:t>Número de Documento</w:t>
-                  </w:r>
-                </w:p>
-              </w:tc>
-              <w:tc>
-                <w:tcPr>
-                  <w:tcW w:type="dxa" w:w="3135"/>
-                </w:tcPr>
-                <w:p>
-                  <w:r>
-                    <w:t>Estado</w:t>
-                  </w:r>
-                </w:p>
-              </w:tc>
-            </w:tr>
-            <w:tr>
-              <w:tc>
-                <w:tcPr>
-                  <w:tcW w:type="dxa" w:w="3135"/>
-                </w:tcPr>
-                <w:p>
-                  <w:r>
-                    <w:t>MARIA NYLLERETH SANABRIA JIMENEZ</w:t>
-                  </w:r>
-                </w:p>
-              </w:tc>
-              <w:tc>
-                <w:tcPr>
-                  <w:tcW w:type="dxa" w:w="3135"/>
-                </w:tcPr>
-                <w:p>
-                  <w:r>
-                    <w:t>1005230764</w:t>
-                  </w:r>
-                </w:p>
-              </w:tc>
-              <w:tc>
-                <w:tcPr>
-                  <w:tcW w:type="dxa" w:w="3135"/>
-                </w:tcPr>
-                <w:p>
-                  <w:r>
-                    <w:t>EN FORMACION</w:t>
-                  </w:r>
-                </w:p>
-              </w:tc>
-            </w:tr>
-            <w:tr>
-              <w:tc>
-                <w:tcPr>
-                  <w:tcW w:type="dxa" w:w="3135"/>
-                </w:tcPr>
-                <w:p>
-                  <w:r>
-                    <w:t>ANDERSON CAMILO ROA FLOREZ</w:t>
-                  </w:r>
-                </w:p>
-              </w:tc>
-              <w:tc>
-                <w:tcPr>
-                  <w:tcW w:type="dxa" w:w="3135"/>
-                </w:tcPr>
-                <w:p>
-                  <w:r>
-                    <w:t>1005231327</w:t>
-                  </w:r>
-                </w:p>
-              </w:tc>
-              <w:tc>
-                <w:tcPr>
-                  <w:tcW w:type="dxa" w:w="3135"/>
-                </w:tcPr>
-                <w:p>
-                  <w:r>
-                    <w:t>EN FORMACION</w:t>
-                  </w:r>
-                </w:p>
-              </w:tc>
-            </w:tr>
-            <w:tr>
-              <w:tc>
-                <w:tcPr>
-                  <w:tcW w:type="dxa" w:w="3135"/>
-                </w:tcPr>
-                <w:p>
-                  <w:r>
-                    <w:t>YULY SHAKIRA MATAGIRA BARAJAS</w:t>
-                  </w:r>
-                </w:p>
-              </w:tc>
-              <w:tc>
-                <w:tcPr>
-                  <w:tcW w:type="dxa" w:w="3135"/>
-                </w:tcPr>
-                <w:p>
-                  <w:r>
-                    <w:t>1005302759</w:t>
-                  </w:r>
-                </w:p>
-              </w:tc>
-              <w:tc>
-                <w:tcPr>
-                  <w:tcW w:type="dxa" w:w="3135"/>
-                </w:tcPr>
-                <w:p>
-                  <w:r>
-                    <w:t>EN FORMACION</w:t>
-                  </w:r>
-                </w:p>
-              </w:tc>
-            </w:tr>
-            <w:tr>
-              <w:tc>
-                <w:tcPr>
-                  <w:tcW w:type="dxa" w:w="3135"/>
-                </w:tcPr>
-                <w:p>
-                  <w:r>
-                    <w:t>WENDY JOJANA PINZON HERNANDEZ</w:t>
-                  </w:r>
-                </w:p>
-              </w:tc>
-              <w:tc>
-                <w:tcPr>
-                  <w:tcW w:type="dxa" w:w="3135"/>
-                </w:tcPr>
-                <w:p>
-                  <w:r>
-                    <w:t>1007536341</w:t>
-                  </w:r>
-                </w:p>
-              </w:tc>
-              <w:tc>
-                <w:tcPr>
-                  <w:tcW w:type="dxa" w:w="3135"/>
-                </w:tcPr>
-                <w:p>
-                  <w:r>
-                    <w:t>EN FORMACION</w:t>
-                  </w:r>
-                </w:p>
-              </w:tc>
-            </w:tr>
-            <w:tr>
-              <w:tc>
-                <w:tcPr>
-                  <w:tcW w:type="dxa" w:w="3135"/>
-                </w:tcPr>
-                <w:p>
-                  <w:r>
-                    <w:t>JHON JAIRO TEQUIA ROJAS</w:t>
-                  </w:r>
-                </w:p>
-              </w:tc>
-              <w:tc>
-                <w:tcPr>
-                  <w:tcW w:type="dxa" w:w="3135"/>
-                </w:tcPr>
-                <w:p>
-                  <w:r>
-                    <w:t>1051316187</w:t>
-                  </w:r>
-                </w:p>
-              </w:tc>
-              <w:tc>
-                <w:tcPr>
-                  <w:tcW w:type="dxa" w:w="3135"/>
-                </w:tcPr>
-                <w:p>
-                  <w:r>
-                    <w:t>EN FORMACION</w:t>
-                  </w:r>
-                </w:p>
-              </w:tc>
-            </w:tr>
-            <w:tr>
-              <w:tc>
-                <w:tcPr>
-                  <w:tcW w:type="dxa" w:w="3135"/>
-                </w:tcPr>
-                <w:p>
-                  <w:r>
-                    <w:t>KEYNER MICHELL PRIETO ALBA</w:t>
-                  </w:r>
-                </w:p>
-              </w:tc>
-              <w:tc>
-                <w:tcPr>
-                  <w:tcW w:type="dxa" w:w="3135"/>
-                </w:tcPr>
-                <w:p>
-                  <w:r>
-                    <w:t>1092393174</w:t>
-                  </w:r>
-                </w:p>
-              </w:tc>
-              <w:tc>
-                <w:tcPr>
-                  <w:tcW w:type="dxa" w:w="3135"/>
-                </w:tcPr>
-                <w:p>
-                  <w:r>
-                    <w:t>EN FORMACION</w:t>
-                  </w:r>
-                </w:p>
-              </w:tc>
-            </w:tr>
-            <w:tr>
-              <w:tc>
-                <w:tcPr>
-                  <w:tcW w:type="dxa" w:w="3135"/>
-                </w:tcPr>
-                <w:p>
-                  <w:r>
-                    <w:t>DARWIN FELIPE MILLAN ORTIZ</w:t>
-                  </w:r>
-                </w:p>
-              </w:tc>
-              <w:tc>
-                <w:tcPr>
-                  <w:tcW w:type="dxa" w:w="3135"/>
-                </w:tcPr>
-                <w:p>
-                  <w:r>
-                    <w:t>1096947561</w:t>
-                  </w:r>
-                </w:p>
-              </w:tc>
-              <w:tc>
-                <w:tcPr>
-                  <w:tcW w:type="dxa" w:w="3135"/>
-                </w:tcPr>
-                <w:p>
-                  <w:r>
-                    <w:t>EN FORMACION</w:t>
-                  </w:r>
-                </w:p>
-              </w:tc>
-            </w:tr>
-            <w:tr>
-              <w:tc>
-                <w:tcPr>
-                  <w:tcW w:type="dxa" w:w="3135"/>
-                </w:tcPr>
-                <w:p>
-                  <w:r>
-                    <w:t>KEVIN ALBERTO SANCHEZ CUEVAS</w:t>
-                  </w:r>
-                </w:p>
-              </w:tc>
-              <w:tc>
-                <w:tcPr>
-                  <w:tcW w:type="dxa" w:w="3135"/>
-                </w:tcPr>
-                <w:p>
-                  <w:r>
-                    <w:t>1096947682</w:t>
-                  </w:r>
-                </w:p>
-              </w:tc>
-              <w:tc>
-                <w:tcPr>
-                  <w:tcW w:type="dxa" w:w="3135"/>
-                </w:tcPr>
-                <w:p>
-                  <w:r>
-                    <w:t>EN FORMACION</w:t>
-                  </w:r>
-                </w:p>
-              </w:tc>
-            </w:tr>
-            <w:tr>
-              <w:tc>
-                <w:tcPr>
-                  <w:tcW w:type="dxa" w:w="3135"/>
-                </w:tcPr>
-                <w:p>
-                  <w:r>
-                    <w:t>DYLAN JORABID PINTO FLOREZ</w:t>
-                  </w:r>
-                </w:p>
-              </w:tc>
-              <w:tc>
-                <w:tcPr>
-                  <w:tcW w:type="dxa" w:w="3135"/>
-                </w:tcPr>
-                <w:p>
-                  <w:r>
-                    <w:t>1096947797</w:t>
-                  </w:r>
-                </w:p>
-              </w:tc>
-              <w:tc>
-                <w:tcPr>
-                  <w:tcW w:type="dxa" w:w="3135"/>
-                </w:tcPr>
-                <w:p>
-                  <w:r>
-                    <w:t>EN FORMACION</w:t>
-                  </w:r>
-                </w:p>
-              </w:tc>
-            </w:tr>
-            <w:tr>
-              <w:tc>
-                <w:tcPr>
-                  <w:tcW w:type="dxa" w:w="3135"/>
-                </w:tcPr>
-                <w:p>
-                  <w:r>
-                    <w:t>CRISTIAN FERNANDO SOLANO VILLAMIZAR</w:t>
-                  </w:r>
-                </w:p>
-              </w:tc>
-              <w:tc>
-                <w:tcPr>
-                  <w:tcW w:type="dxa" w:w="3135"/>
-                </w:tcPr>
-                <w:p>
-                  <w:r>
-                    <w:t>1096947925</w:t>
-                  </w:r>
-                </w:p>
-              </w:tc>
-              <w:tc>
-                <w:tcPr>
-                  <w:tcW w:type="dxa" w:w="3135"/>
-                </w:tcPr>
-                <w:p>
-                  <w:r>
-                    <w:t>EN FORMACION</w:t>
-                  </w:r>
-                </w:p>
-              </w:tc>
-            </w:tr>
-            <w:tr>
-              <w:tc>
-                <w:tcPr>
-                  <w:tcW w:type="dxa" w:w="3135"/>
-                </w:tcPr>
-                <w:p>
-                  <w:r>
-                    <w:t>JUAN DAVID CARRILLO MOJICA</w:t>
-                  </w:r>
-                </w:p>
-              </w:tc>
-              <w:tc>
-                <w:tcPr>
-                  <w:tcW w:type="dxa" w:w="3135"/>
-                </w:tcPr>
-                <w:p>
-                  <w:r>
-                    <w:t>1096948268</w:t>
-                  </w:r>
-                </w:p>
-              </w:tc>
-              <w:tc>
-                <w:tcPr>
-                  <w:tcW w:type="dxa" w:w="3135"/>
-                </w:tcPr>
-                <w:p>
-                  <w:r>
-                    <w:t>EN FORMACION</w:t>
-                  </w:r>
-                </w:p>
-              </w:tc>
-            </w:tr>
-            <w:tr>
-              <w:tc>
-                <w:tcPr>
-                  <w:tcW w:type="dxa" w:w="3135"/>
-                </w:tcPr>
-                <w:p>
-                  <w:r>
-                    <w:t>JUAN DAVID SAENS CORTEZ</w:t>
-                  </w:r>
-                </w:p>
-              </w:tc>
-              <w:tc>
-                <w:tcPr>
-                  <w:tcW w:type="dxa" w:w="3135"/>
-                </w:tcPr>
-                <w:p>
-                  <w:r>
-                    <w:t>1096948521</w:t>
-                  </w:r>
-                </w:p>
-              </w:tc>
-              <w:tc>
-                <w:tcPr>
-                  <w:tcW w:type="dxa" w:w="3135"/>
-                </w:tcPr>
-                <w:p>
-                  <w:r>
-                    <w:t>EN FORMACION</w:t>
-                  </w:r>
-                </w:p>
-              </w:tc>
-            </w:tr>
-            <w:tr>
-              <w:tc>
-                <w:tcPr>
-                  <w:tcW w:type="dxa" w:w="3135"/>
-                </w:tcPr>
-                <w:p>
-                  <w:r>
-                    <w:t>VALERIN STEFANY CORDON HERNANDEZ</w:t>
-                  </w:r>
-                </w:p>
-              </w:tc>
-              <w:tc>
-                <w:tcPr>
-                  <w:tcW w:type="dxa" w:w="3135"/>
-                </w:tcPr>
-                <w:p>
-                  <w:r>
-                    <w:t>1096949582</w:t>
-                  </w:r>
-                </w:p>
-              </w:tc>
-              <w:tc>
-                <w:tcPr>
-                  <w:tcW w:type="dxa" w:w="3135"/>
-                </w:tcPr>
-                <w:p>
-                  <w:r>
-                    <w:t>EN FORMACION</w:t>
-                  </w:r>
-                </w:p>
-              </w:tc>
-            </w:tr>
-            <w:tr>
-              <w:tc>
-                <w:tcPr>
-                  <w:tcW w:type="dxa" w:w="3135"/>
-                </w:tcPr>
-                <w:p>
-                  <w:r>
-                    <w:t>LYNDA JULYANA PINTO MEZA</w:t>
-                  </w:r>
-                </w:p>
-              </w:tc>
-              <w:tc>
-                <w:tcPr>
-                  <w:tcW w:type="dxa" w:w="3135"/>
-                </w:tcPr>
-                <w:p>
-                  <w:r>
-                    <w:t>1096949932</w:t>
-                  </w:r>
-                </w:p>
-              </w:tc>
-              <w:tc>
-                <w:tcPr>
-                  <w:tcW w:type="dxa" w:w="3135"/>
-                </w:tcPr>
-                <w:p>
-                  <w:r>
-                    <w:t>EN FORMACION</w:t>
-                  </w:r>
-                </w:p>
-              </w:tc>
-            </w:tr>
-            <w:tr>
-              <w:tc>
-                <w:tcPr>
-                  <w:tcW w:type="dxa" w:w="3135"/>
-                </w:tcPr>
-                <w:p>
-                  <w:r>
-                    <w:t>ANDRES CAMILO ROJAS BARRERA</w:t>
-                  </w:r>
-                </w:p>
-              </w:tc>
-              <w:tc>
-                <w:tcPr>
-                  <w:tcW w:type="dxa" w:w="3135"/>
-                </w:tcPr>
-                <w:p>
-                  <w:r>
-                    <w:t>1096950015</w:t>
-                  </w:r>
-                </w:p>
-              </w:tc>
-              <w:tc>
-                <w:tcPr>
-                  <w:tcW w:type="dxa" w:w="3135"/>
-                </w:tcPr>
-                <w:p>
-                  <w:r>
-                    <w:t>EN FORMACION</w:t>
-                  </w:r>
-                </w:p>
-              </w:tc>
-            </w:tr>
-            <w:tr>
-              <w:tc>
-                <w:tcPr>
-                  <w:tcW w:type="dxa" w:w="3135"/>
-                </w:tcPr>
-                <w:p>
-                  <w:r>
-                    <w:t>SARA ROCIO HIGUERA TRIANA</w:t>
-                  </w:r>
-                </w:p>
-              </w:tc>
-              <w:tc>
-                <w:tcPr>
-                  <w:tcW w:type="dxa" w:w="3135"/>
-                </w:tcPr>
-                <w:p>
-                  <w:r>
-                    <w:t>1096950086</w:t>
-                  </w:r>
-                </w:p>
-              </w:tc>
-              <w:tc>
-                <w:tcPr>
-                  <w:tcW w:type="dxa" w:w="3135"/>
-                </w:tcPr>
-                <w:p>
-                  <w:r>
-                    <w:t>EN FORMACION</w:t>
-                  </w:r>
-                </w:p>
-              </w:tc>
-            </w:tr>
-            <w:tr>
-              <w:tc>
-                <w:tcPr>
-                  <w:tcW w:type="dxa" w:w="3135"/>
-                </w:tcPr>
-                <w:p>
-                  <w:r>
-                    <w:t>MARCELA MARTINEZ DUQUE</w:t>
-                  </w:r>
-                </w:p>
-              </w:tc>
-              <w:tc>
-                <w:tcPr>
-                  <w:tcW w:type="dxa" w:w="3135"/>
-                </w:tcPr>
-                <w:p>
-                  <w:r>
-                    <w:t>1096950328</w:t>
-                  </w:r>
-                </w:p>
-              </w:tc>
-              <w:tc>
-                <w:tcPr>
-                  <w:tcW w:type="dxa" w:w="3135"/>
-                </w:tcPr>
-                <w:p>
-                  <w:r>
-                    <w:t>EN FORMACION</w:t>
-                  </w:r>
-                </w:p>
-              </w:tc>
-            </w:tr>
-            <w:tr>
-              <w:tc>
-                <w:tcPr>
-                  <w:tcW w:type="dxa" w:w="3135"/>
-                </w:tcPr>
-                <w:p>
-                  <w:r>
-                    <w:t>JOHNIER SEBASTIAN NAVAS PEREZ</w:t>
-                  </w:r>
-                </w:p>
-              </w:tc>
-              <w:tc>
-                <w:tcPr>
-                  <w:tcW w:type="dxa" w:w="3135"/>
-                </w:tcPr>
-                <w:p>
-                  <w:r>
-                    <w:t>1096959709</w:t>
-                  </w:r>
-                </w:p>
-              </w:tc>
-              <w:tc>
-                <w:tcPr>
-                  <w:tcW w:type="dxa" w:w="3135"/>
-                </w:tcPr>
-                <w:p>
-                  <w:r>
-                    <w:t>EN FORMACION</w:t>
-                  </w:r>
-                </w:p>
-              </w:tc>
-            </w:tr>
-            <w:tr>
-              <w:tc>
-                <w:tcPr>
-                  <w:tcW w:type="dxa" w:w="3135"/>
-                </w:tcPr>
-                <w:p>
-                  <w:r>
-                    <w:t>FREDY ANDREY MEDINA CAICEDO</w:t>
-                  </w:r>
-                </w:p>
-              </w:tc>
-              <w:tc>
-                <w:tcPr>
-                  <w:tcW w:type="dxa" w:w="3135"/>
-                </w:tcPr>
-                <w:p>
-                  <w:r>
-                    <w:t>1096960052</w:t>
-                  </w:r>
-                </w:p>
-              </w:tc>
-              <w:tc>
-                <w:tcPr>
-                  <w:tcW w:type="dxa" w:w="3135"/>
-                </w:tcPr>
-                <w:p>
-                  <w:r>
-                    <w:t>EN FORMACION</w:t>
-                  </w:r>
-                </w:p>
-              </w:tc>
-            </w:tr>
-            <w:tr>
-              <w:tc>
-                <w:tcPr>
-                  <w:tcW w:type="dxa" w:w="3135"/>
-                </w:tcPr>
-                <w:p>
-                  <w:r>
-                    <w:t>JHON JAIRO BERMUDEZ NIÑO</w:t>
-                  </w:r>
-                </w:p>
-              </w:tc>
-              <w:tc>
-                <w:tcPr>
-                  <w:tcW w:type="dxa" w:w="3135"/>
-                </w:tcPr>
-                <w:p>
-                  <w:r>
-                    <w:t>1097490271</w:t>
-                  </w:r>
-                </w:p>
-              </w:tc>
-              <w:tc>
-                <w:tcPr>
-                  <w:tcW w:type="dxa" w:w="3135"/>
-                </w:tcPr>
-                <w:p>
-                  <w:r>
-                    <w:t>EN FORMACION</w:t>
-                  </w:r>
-                </w:p>
-              </w:tc>
-            </w:tr>
-            <w:tr>
-              <w:tc>
-                <w:tcPr>
-                  <w:tcW w:type="dxa" w:w="3135"/>
-                </w:tcPr>
-                <w:p>
-                  <w:r>
-                    <w:t>YENNI LORENA RAMIREZ GALVIS</w:t>
-                  </w:r>
-                </w:p>
-              </w:tc>
-              <w:tc>
-                <w:tcPr>
-                  <w:tcW w:type="dxa" w:w="3135"/>
-                </w:tcPr>
-                <w:p>
-                  <w:r>
-                    <w:t>1098132616</w:t>
-                  </w:r>
-                </w:p>
-              </w:tc>
-              <w:tc>
-                <w:tcPr>
-                  <w:tcW w:type="dxa" w:w="3135"/>
-                </w:tcPr>
-                <w:p>
-                  <w:r>
-                    <w:t>EN FORMACION</w:t>
-                  </w:r>
-                </w:p>
-              </w:tc>
-            </w:tr>
-            <w:tr>
-              <w:tc>
-                <w:tcPr>
-                  <w:tcW w:type="dxa" w:w="3135"/>
-                </w:tcPr>
-                <w:p>
-                  <w:r>
-                    <w:t>JAVIER OSBALDO HERNÁNDEZ RUIZ</w:t>
-                  </w:r>
-                </w:p>
-              </w:tc>
-              <w:tc>
-                <w:tcPr>
-                  <w:tcW w:type="dxa" w:w="3135"/>
-                </w:tcPr>
-                <w:p>
-                  <w:r>
-                    <w:t>1100502297</w:t>
-                  </w:r>
-                </w:p>
-              </w:tc>
-              <w:tc>
-                <w:tcPr>
-                  <w:tcW w:type="dxa" w:w="3135"/>
-                </w:tcPr>
-                <w:p>
-                  <w:r>
-                    <w:t>EN FORMACION</w:t>
-                  </w:r>
-                </w:p>
-              </w:tc>
-            </w:tr>
-            <w:tr>
-              <w:tc>
-                <w:tcPr>
-                  <w:tcW w:type="dxa" w:w="3135"/>
-                </w:tcPr>
-                <w:p>
-                  <w:r>
-                    <w:t>RAMIRO GELVEZ ALVAREZ</w:t>
-                  </w:r>
-                </w:p>
-              </w:tc>
-              <w:tc>
-                <w:tcPr>
-                  <w:tcW w:type="dxa" w:w="3135"/>
-                </w:tcPr>
-                <w:p>
-                  <w:r>
-                    <w:t>1100502340</w:t>
-                  </w:r>
-                </w:p>
-              </w:tc>
-              <w:tc>
-                <w:tcPr>
-                  <w:tcW w:type="dxa" w:w="3135"/>
-                </w:tcPr>
-                <w:p>
-                  <w:r>
-                    <w:t>EN FORMACION</w:t>
-                  </w:r>
-                </w:p>
-              </w:tc>
-            </w:tr>
-            <w:tr>
-              <w:tc>
-                <w:tcPr>
-                  <w:tcW w:type="dxa" w:w="3135"/>
-                </w:tcPr>
-                <w:p>
-                  <w:r>
-                    <w:t>CRISTIAN ALBERTO RUIZ SUAREZ</w:t>
-                  </w:r>
-                </w:p>
-              </w:tc>
-              <w:tc>
-                <w:tcPr>
-                  <w:tcW w:type="dxa" w:w="3135"/>
-                </w:tcPr>
-                <w:p>
-                  <w:r>
-                    <w:t>1100502368</w:t>
-                  </w:r>
-                </w:p>
-              </w:tc>
-              <w:tc>
-                <w:tcPr>
-                  <w:tcW w:type="dxa" w:w="3135"/>
-                </w:tcPr>
-                <w:p>
-                  <w:r>
-                    <w:t>EN FORMACION</w:t>
-                  </w:r>
-                </w:p>
-              </w:tc>
-            </w:tr>
-            <w:tr>
-              <w:tc>
-                <w:tcPr>
-                  <w:tcW w:type="dxa" w:w="3135"/>
-                </w:tcPr>
-                <w:p>
-                  <w:r>
-                    <w:t>JIMENA ALEXANDRA CAMACHO ACUÑA</w:t>
-                  </w:r>
-                </w:p>
-              </w:tc>
-              <w:tc>
-                <w:tcPr>
-                  <w:tcW w:type="dxa" w:w="3135"/>
-                </w:tcPr>
-                <w:p>
-                  <w:r>
-                    <w:t>1100502378</w:t>
-                  </w:r>
-                </w:p>
-              </w:tc>
-              <w:tc>
-                <w:tcPr>
-                  <w:tcW w:type="dxa" w:w="3135"/>
-                </w:tcPr>
-                <w:p>
-                  <w:r>
-                    <w:t>EN FORMACION</w:t>
-                  </w:r>
-                </w:p>
-              </w:tc>
-            </w:tr>
-            <w:tr>
-              <w:tc>
-                <w:tcPr>
-                  <w:tcW w:type="dxa" w:w="3135"/>
-                </w:tcPr>
-                <w:p>
-                  <w:r>
-                    <w:t>KELYN VANESSA GARCIA CORZO</w:t>
-                  </w:r>
-                </w:p>
-              </w:tc>
-              <w:tc>
-                <w:tcPr>
-                  <w:tcW w:type="dxa" w:w="3135"/>
-                </w:tcPr>
-                <w:p>
-                  <w:r>
-                    <w:t>1100502402</w:t>
-                  </w:r>
-                </w:p>
-              </w:tc>
-              <w:tc>
-                <w:tcPr>
-                  <w:tcW w:type="dxa" w:w="3135"/>
-                </w:tcPr>
-                <w:p>
-                  <w:r>
-                    <w:t>EN FORMACION</w:t>
-                  </w:r>
-                </w:p>
-              </w:tc>
-            </w:tr>
-            <w:tr>
-              <w:tc>
-                <w:tcPr>
-                  <w:tcW w:type="dxa" w:w="3135"/>
-                </w:tcPr>
-                <w:p>
-                  <w:r>
-                    <w:t>KAREN JULIETH SEPULVEDA SANCHEZ</w:t>
-                  </w:r>
-                </w:p>
-              </w:tc>
-              <w:tc>
-                <w:tcPr>
-                  <w:tcW w:type="dxa" w:w="3135"/>
-                </w:tcPr>
-                <w:p>
-                  <w:r>
-                    <w:t>1100502446</w:t>
-                  </w:r>
-                </w:p>
-              </w:tc>
-              <w:tc>
-                <w:tcPr>
-                  <w:tcW w:type="dxa" w:w="3135"/>
-                </w:tcPr>
-                <w:p>
-                  <w:r>
-                    <w:t>EN FORMACION</w:t>
-                  </w:r>
-                </w:p>
-              </w:tc>
-            </w:tr>
-            <w:tr>
-              <w:tc>
-                <w:tcPr>
-                  <w:tcW w:type="dxa" w:w="3135"/>
-                </w:tcPr>
-                <w:p>
-                  <w:r>
-                    <w:t>SAMI VALENTINA GARZON SANTOS</w:t>
-                  </w:r>
-                </w:p>
-              </w:tc>
-              <w:tc>
-                <w:tcPr>
-                  <w:tcW w:type="dxa" w:w="3135"/>
-                </w:tcPr>
-                <w:p>
-                  <w:r>
-                    <w:t>1115727330</w:t>
-                  </w:r>
-                </w:p>
-              </w:tc>
-              <w:tc>
-                <w:tcPr>
-                  <w:tcW w:type="dxa" w:w="3135"/>
-                </w:tcPr>
-                <w:p>
-                  <w:r>
-                    <w:t>EN FORMACION</w:t>
-                  </w:r>
-                </w:p>
-              </w:tc>
-            </w:tr>
-            <w:tr>
-              <w:tc>
-                <w:tcPr>
-                  <w:tcW w:type="dxa" w:w="3135"/>
-                </w:tcPr>
-                <w:p>
-                  <w:r>
-                    <w:t>KENNER STEVEN ARREDONDO HERNANDEZ</w:t>
-                  </w:r>
-                </w:p>
-              </w:tc>
-              <w:tc>
-                <w:tcPr>
-                  <w:tcW w:type="dxa" w:w="3135"/>
-                </w:tcPr>
-                <w:p>
-                  <w:r>
-                    <w:t>1115728233</w:t>
-                  </w:r>
-                </w:p>
-              </w:tc>
-              <w:tc>
-                <w:tcPr>
-                  <w:tcW w:type="dxa" w:w="3135"/>
-                </w:tcPr>
-                <w:p>
-                  <w:r>
-                    <w:t>EN FORMACION</w:t>
-                  </w:r>
-                </w:p>
-              </w:tc>
-            </w:tr>
-            <w:tr>
-              <w:tc>
-                <w:tcPr>
-                  <w:tcW w:type="dxa" w:w="3135"/>
-                </w:tcPr>
-                <w:p>
-                  <w:r>
-                    <w:t>ERICK SANTIAGO AVILA VILLAMIZAR</w:t>
-                  </w:r>
-                </w:p>
-              </w:tc>
-              <w:tc>
-                <w:tcPr>
-                  <w:tcW w:type="dxa" w:w="3135"/>
-                </w:tcPr>
-                <w:p>
-                  <w:r>
-                    <w:t>1127342143</w:t>
-                  </w:r>
-                </w:p>
-              </w:tc>
-              <w:tc>
-                <w:tcPr>
-                  <w:tcW w:type="dxa" w:w="3135"/>
-                </w:tcPr>
-                <w:p>
-                  <w:r>
-                    <w:t>EN FORMACION</w:t>
-                  </w:r>
-                </w:p>
-              </w:tc>
-            </w:tr>
-            <w:tr>
-              <w:tc>
-                <w:tcPr>
-                  <w:tcW w:type="dxa" w:w="3135"/>
-                </w:tcPr>
-                <w:p>
-                  <w:r>
-                    <w:t>JUAN DIEGO SILVA MURILLO</w:t>
-                  </w:r>
-                </w:p>
-              </w:tc>
-              <w:tc>
-                <w:tcPr>
-                  <w:tcW w:type="dxa" w:w="3135"/>
-                </w:tcPr>
-                <w:p>
-                  <w:r>
-                    <w:t>1193514787</w:t>
-                  </w:r>
-                </w:p>
-              </w:tc>
-              <w:tc>
-                <w:tcPr>
-                  <w:tcW w:type="dxa" w:w="3135"/>
-                </w:tcPr>
-                <w:p>
-                  <w:r>
-                    <w:t>EN FORMACION</w:t>
-                  </w:r>
-                </w:p>
-              </w:tc>
-            </w:tr>
-            <w:tr>
-              <w:tc>
-                <w:tcPr>
-                  <w:tcW w:type="dxa" w:w="3135"/>
-                </w:tcPr>
-                <w:p>
-                  <w:r>
-                    <w:t>YERLI KARINA BLANCO CHIA</w:t>
-                  </w:r>
-                </w:p>
-              </w:tc>
-              <w:tc>
-                <w:tcPr>
-                  <w:tcW w:type="dxa" w:w="3135"/>
-                </w:tcPr>
-                <w:p>
-                  <w:r>
-                    <w:t>1232392177</w:t>
-                  </w:r>
-                </w:p>
-              </w:tc>
-              <w:tc>
-                <w:tcPr>
-                  <w:tcW w:type="dxa" w:w="3135"/>
-                </w:tcPr>
-                <w:p>
-                  <w:r>
-                    <w:t>EN FORMACION</w:t>
-                  </w:r>
-                </w:p>
-              </w:tc>
-            </w:tr>
-            <w:tr>
-              <w:tc>
-                <w:tcPr>
-                  <w:tcW w:type="dxa" w:w="3135"/>
-                </w:tcPr>
-                <w:p>
-                  <w:r>
-                    <w:t>EDGAR DARIO LIZCANO LIZARAZO</w:t>
-                  </w:r>
-                </w:p>
-              </w:tc>
-              <w:tc>
-                <w:tcPr>
-                  <w:tcW w:type="dxa" w:w="3135"/>
-                </w:tcPr>
-                <w:p>
-                  <w:r>
-                    <w:t>13930213</w:t>
-                  </w:r>
-                </w:p>
-              </w:tc>
-              <w:tc>
-                <w:tcPr>
-                  <w:tcW w:type="dxa" w:w="3135"/>
-                </w:tcPr>
-                <w:p>
-                  <w:r>
-                    <w:t>EN FORMACION</w:t>
-                  </w:r>
-                </w:p>
-              </w:tc>
-            </w:tr>
-          </w:tbl>
           <w:p>
             <w:pPr>
               <w:spacing w:line="276" w:lineRule="auto"/>
@@ -2081,114 +981,6 @@
               <w:t>tabla de los cancelados y novedades de retiro se puede eliminar de la tabla anterior</w:t>
             </w:r>
           </w:p>
-          <w:tbl>
-            <w:tblPr>
-              <w:tblStyle w:val="Tablaconcuadrcula"/>
-              <w:tblW w:type="auto" w:w="0"/>
-              <w:tblLook w:firstColumn="1" w:firstRow="1" w:lastColumn="0" w:lastRow="0" w:noHBand="0" w:noVBand="1" w:val="04A0"/>
-            </w:tblPr>
-            <w:tblGrid>
-              <w:gridCol w:w="3135"/>
-              <w:gridCol w:w="3135"/>
-              <w:gridCol w:w="3135"/>
-            </w:tblGrid>
-            <w:tr>
-              <w:tc>
-                <w:tcPr>
-                  <w:tcW w:type="dxa" w:w="3135"/>
-                </w:tcPr>
-                <w:p>
-                  <w:r>
-                    <w:t>Nombre Completo</w:t>
-                  </w:r>
-                </w:p>
-              </w:tc>
-              <w:tc>
-                <w:tcPr>
-                  <w:tcW w:type="dxa" w:w="3135"/>
-                </w:tcPr>
-                <w:p>
-                  <w:r>
-                    <w:t>Número de Documento</w:t>
-                  </w:r>
-                </w:p>
-              </w:tc>
-              <w:tc>
-                <w:tcPr>
-                  <w:tcW w:type="dxa" w:w="3135"/>
-                </w:tcPr>
-                <w:p>
-                  <w:r>
-                    <w:t>Estado</w:t>
-                  </w:r>
-                </w:p>
-              </w:tc>
-            </w:tr>
-            <w:tr>
-              <w:tc>
-                <w:tcPr>
-                  <w:tcW w:type="dxa" w:w="3135"/>
-                </w:tcPr>
-                <w:p>
-                  <w:r>
-                    <w:t>FREDDY ALEJANDRO JIMENEZ JAIMES</w:t>
-                  </w:r>
-                </w:p>
-              </w:tc>
-              <w:tc>
-                <w:tcPr>
-                  <w:tcW w:type="dxa" w:w="3135"/>
-                </w:tcPr>
-                <w:p>
-                  <w:r>
-                    <w:t>1099364351</w:t>
-                  </w:r>
-                </w:p>
-              </w:tc>
-              <w:tc>
-                <w:tcPr>
-                  <w:tcW w:type="dxa" w:w="3135"/>
-                </w:tcPr>
-                <w:p>
-                  <w:r>
-                    <w:t>RETIRO VOLUNTARIO</w:t>
-                  </w:r>
-                </w:p>
-              </w:tc>
-            </w:tr>
-            <w:tr>
-              <w:tc>
-                <w:tcPr>
-                  <w:tcW w:type="dxa" w:w="3135"/>
-                </w:tcPr>
-                <w:p>
-                  <w:r>
-                    <w:t>MAYKOL ANDRES HURTADO VILLAMIL</w:t>
-                  </w:r>
-                </w:p>
-              </w:tc>
-              <w:tc>
-                <w:tcPr>
-                  <w:tcW w:type="dxa" w:w="3135"/>
-                </w:tcPr>
-                <w:p>
-                  <w:r>
-                    <w:t>1141715683</w:t>
-                  </w:r>
-                </w:p>
-              </w:tc>
-              <w:tc>
-                <w:tcPr>
-                  <w:tcW w:type="dxa" w:w="3135"/>
-                </w:tcPr>
-                <w:p>
-                  <w:r>
-                    <w:t>RETIRO VOLUNTARIO</w:t>
-                  </w:r>
-                </w:p>
-              </w:tc>
-            </w:tr>
-          </w:tbl>
           <w:p>
             <w:pPr>
               <w:spacing w:line="276" w:lineRule="auto"/>
@@ -2493,436 +1285,6 @@
               <w:t>El reporte de instructor por ficha en SOFIA PLUS es:</w:t>
             </w:r>
           </w:p>
-          <w:tbl>
-            <w:tblPr>
-              <w:tblStyle w:val="Tablaconcuadrcula"/>
-              <w:tblW w:type="auto" w:w="0"/>
-              <w:tblLook w:firstColumn="1" w:firstRow="1" w:lastColumn="0" w:lastRow="0" w:noHBand="0" w:noVBand="1" w:val="04A0"/>
-            </w:tblPr>
-            <w:tblGrid>
-              <w:gridCol w:w="1881"/>
-              <w:gridCol w:w="1881"/>
-              <w:gridCol w:w="1881"/>
-              <w:gridCol w:w="1881"/>
-              <w:gridCol w:w="1881"/>
-            </w:tblGrid>
-            <w:tr>
-              <w:tc>
-                <w:tcPr>
-                  <w:tcW w:type="dxa" w:w="1881"/>
-                </w:tcPr>
-                <w:p>
-                  <w:r>
-                    <w:t>Nombre completo Instructor</w:t>
-                  </w:r>
-                </w:p>
-              </w:tc>
-              <w:tc>
-                <w:tcPr>
-                  <w:tcW w:type="dxa" w:w="1881"/>
-                </w:tcPr>
-                <w:p>
-                  <w:r>
-                    <w:t>Estado Instructor</w:t>
-                  </w:r>
-                </w:p>
-              </w:tc>
-              <w:tc>
-                <w:tcPr>
-                  <w:tcW w:type="dxa" w:w="1881"/>
-                </w:tcPr>
-                <w:p>
-                  <w:r>
-                    <w:t>Competencia</w:t>
-                  </w:r>
-                </w:p>
-              </w:tc>
-              <w:tc>
-                <w:tcPr>
-                  <w:tcW w:type="dxa" w:w="1881"/>
-                </w:tcPr>
-                <w:p>
-                  <w:r>
-                    <w:t>Horas Programadas en sofia plus</w:t>
-                  </w:r>
-                </w:p>
-              </w:tc>
-              <w:tc>
-                <w:tcPr>
-                  <w:tcW w:type="dxa" w:w="1881"/>
-                </w:tcPr>
-                <w:p>
-                  <w:r>
-                    <w:t>Horas Planeacion</w:t>
-                  </w:r>
-                </w:p>
-              </w:tc>
-            </w:tr>
-            <w:tr>
-              <w:tc>
-                <w:tcPr>
-                  <w:tcW w:type="dxa" w:w="1881"/>
-                </w:tcPr>
-                <w:p>
-                  <w:r>
-                    <w:t>CARLOS ANDRES TORRES OVIEDO</w:t>
-                  </w:r>
-                </w:p>
-              </w:tc>
-              <w:tc>
-                <w:tcPr>
-                  <w:tcW w:type="dxa" w:w="1881"/>
-                </w:tcPr>
-                <w:p>
-                  <w:r>
-                    <w:t>Activo</w:t>
-                  </w:r>
-                </w:p>
-              </w:tc>
-              <w:tc>
-                <w:tcPr>
-                  <w:tcW w:type="dxa" w:w="1881"/>
-                </w:tcPr>
-                <w:p>
-                  <w:r>
-                    <w:t>APLICACIÓN DE CONOCIMIENTOS DE LAS CIENCIAS NATURALES DE ACUERDO CON SITUACIONES DEL CONTEXTO PRODUCTIVO Y SOCIAL.</w:t>
-                  </w:r>
-                </w:p>
-              </w:tc>
-              <w:tc>
-                <w:tcPr>
-                  <w:tcW w:type="dxa" w:w="1881"/>
-                </w:tcPr>
-                <w:p>
-                  <w:r>
-                    <w:t>40.0</w:t>
-                  </w:r>
-                </w:p>
-              </w:tc>
-              <w:tc>
-                <w:tcPr>
-                  <w:tcW w:type="dxa" w:w="1881"/>
-                </w:tcPr>
-                <w:p>
-                  <w:r>
-                    <w:t>48.0</w:t>
-                  </w:r>
-                </w:p>
-              </w:tc>
-            </w:tr>
-            <w:tr>
-              <w:tc>
-                <w:tcPr>
-                  <w:tcW w:type="dxa" w:w="1881"/>
-                </w:tcPr>
-                <w:p>
-                  <w:r>
-                    <w:t>SILVIA XIMENA ORTIZ BAUTISTA</w:t>
-                  </w:r>
-                </w:p>
-              </w:tc>
-              <w:tc>
-                <w:tcPr>
-                  <w:tcW w:type="dxa" w:w="1881"/>
-                </w:tcPr>
-                <w:p>
-                  <w:r>
-                    <w:t>Activo</w:t>
-                  </w:r>
-                </w:p>
-              </w:tc>
-              <w:tc>
-                <w:tcPr>
-                  <w:tcW w:type="dxa" w:w="1881"/>
-                </w:tcPr>
-                <w:p>
-                  <w:r>
-                    <w:t>Ejercer derechos fundamentales del trabajo en el marco de la constitución política y los convenios internacionales.</w:t>
-                  </w:r>
-                </w:p>
-              </w:tc>
-              <w:tc>
-                <w:tcPr>
-                  <w:tcW w:type="dxa" w:w="1881"/>
-                </w:tcPr>
-                <w:p>
-                  <w:r>
-                    <w:t>40.0</w:t>
-                  </w:r>
-                </w:p>
-              </w:tc>
-              <w:tc>
-                <w:tcPr>
-                  <w:tcW w:type="dxa" w:w="1881"/>
-                </w:tcPr>
-                <w:p>
-                  <w:r>
-                    <w:t>nan</w:t>
-                  </w:r>
-                </w:p>
-              </w:tc>
-            </w:tr>
-            <w:tr>
-              <w:tc>
-                <w:tcPr>
-                  <w:tcW w:type="dxa" w:w="1881"/>
-                </w:tcPr>
-                <w:p>
-                  <w:r>
-                    <w:t>FAIBER ADRIAN ABRIL ALVARADO</w:t>
-                  </w:r>
-                </w:p>
-              </w:tc>
-              <w:tc>
-                <w:tcPr>
-                  <w:tcW w:type="dxa" w:w="1881"/>
-                </w:tcPr>
-                <w:p>
-                  <w:r>
-                    <w:t>Activo</w:t>
-                  </w:r>
-                </w:p>
-              </w:tc>
-              <w:tc>
-                <w:tcPr>
-                  <w:tcW w:type="dxa" w:w="1881"/>
-                </w:tcPr>
-                <w:p>
-                  <w:r>
-                    <w:t>Establecer requisitos de la solución de software de acuerdo con estándares y procedimiento técnico</w:t>
-                  </w:r>
-                </w:p>
-              </w:tc>
-              <w:tc>
-                <w:tcPr>
-                  <w:tcW w:type="dxa" w:w="1881"/>
-                </w:tcPr>
-                <w:p>
-                  <w:r>
-                    <w:t>144.0</w:t>
-                  </w:r>
-                </w:p>
-              </w:tc>
-              <w:tc>
-                <w:tcPr>
-                  <w:tcW w:type="dxa" w:w="1881"/>
-                </w:tcPr>
-                <w:p>
-                  <w:r>
-                    <w:t>nan</w:t>
-                  </w:r>
-                </w:p>
-              </w:tc>
-            </w:tr>
-            <w:tr>
-              <w:tc>
-                <w:tcPr>
-                  <w:tcW w:type="dxa" w:w="1881"/>
-                </w:tcPr>
-                <w:p>
-                  <w:r>
-                    <w:t>FAIBER ADRIAN ABRIL ALVARADO</w:t>
-                  </w:r>
-                </w:p>
-              </w:tc>
-              <w:tc>
-                <w:tcPr>
-                  <w:tcW w:type="dxa" w:w="1881"/>
-                </w:tcPr>
-                <w:p>
-                  <w:r>
-                    <w:t>Activo</w:t>
-                  </w:r>
-                </w:p>
-              </w:tc>
-              <w:tc>
-                <w:tcPr>
-                  <w:tcW w:type="dxa" w:w="1881"/>
-                </w:tcPr>
-                <w:p>
-                  <w:r>
-                    <w:t>Evaluar requisitos de la solución de software de acuerdo con metodologías de análisis y estándares</w:t>
-                  </w:r>
-                </w:p>
-              </w:tc>
-              <w:tc>
-                <w:tcPr>
-                  <w:tcW w:type="dxa" w:w="1881"/>
-                </w:tcPr>
-                <w:p>
-                  <w:r>
-                    <w:t>216.0</w:t>
-                  </w:r>
-                </w:p>
-              </w:tc>
-              <w:tc>
-                <w:tcPr>
-                  <w:tcW w:type="dxa" w:w="1881"/>
-                </w:tcPr>
-                <w:p>
-                  <w:r>
-                    <w:t>nan</w:t>
-                  </w:r>
-                </w:p>
-              </w:tc>
-            </w:tr>
-            <w:tr>
-              <w:tc>
-                <w:tcPr>
-                  <w:tcW w:type="dxa" w:w="1881"/>
-                </w:tcPr>
-                <w:p>
-                  <w:r>
-                    <w:t>EDGAR CORREA SANCHEZ</w:t>
-                  </w:r>
-                </w:p>
-              </w:tc>
-              <w:tc>
-                <w:tcPr>
-                  <w:tcW w:type="dxa" w:w="1881"/>
-                </w:tcPr>
-                <w:p>
-                  <w:r>
-                    <w:t>Activo</w:t>
-                  </w:r>
-                </w:p>
-              </w:tc>
-              <w:tc>
-                <w:tcPr>
-                  <w:tcW w:type="dxa" w:w="1881"/>
-                </w:tcPr>
-                <w:p>
-                  <w:r>
-                    <w:t>GENERAR HÁBITOS SALUDABLES DE VIDA MEDIANTE LA APLICACIÓN DE PROGRAMAS DE ACTIVIDAD FÍSICA EN LOS CONTEXTOS PRODUCTIVOS Y SOCIALES.</w:t>
-                  </w:r>
-                </w:p>
-              </w:tc>
-              <w:tc>
-                <w:tcPr>
-                  <w:tcW w:type="dxa" w:w="1881"/>
-                </w:tcPr>
-                <w:p>
-                  <w:r>
-                    <w:t>40.0</w:t>
-                  </w:r>
-                </w:p>
-              </w:tc>
-              <w:tc>
-                <w:tcPr>
-                  <w:tcW w:type="dxa" w:w="1881"/>
-                </w:tcPr>
-                <w:p>
-                  <w:r>
-                    <w:t>48.0</w:t>
-                  </w:r>
-                </w:p>
-              </w:tc>
-            </w:tr>
-            <w:tr>
-              <w:tc>
-                <w:tcPr>
-                  <w:tcW w:type="dxa" w:w="1881"/>
-                </w:tcPr>
-                <w:p>
-                  <w:r>
-                    <w:t>SILVIA XIMENA ORTIZ BAUTISTA</w:t>
-                  </w:r>
-                </w:p>
-              </w:tc>
-              <w:tc>
-                <w:tcPr>
-                  <w:tcW w:type="dxa" w:w="1881"/>
-                </w:tcPr>
-                <w:p>
-                  <w:r>
-                    <w:t>Activo</w:t>
-                  </w:r>
-                </w:p>
-              </w:tc>
-              <w:tc>
-                <w:tcPr>
-                  <w:tcW w:type="dxa" w:w="1881"/>
-                </w:tcPr>
-                <w:p>
-                  <w:r>
-                    <w:t>Resultado de Aprendizaje de la Inducción.</w:t>
-                  </w:r>
-                </w:p>
-              </w:tc>
-              <w:tc>
-                <w:tcPr>
-                  <w:tcW w:type="dxa" w:w="1881"/>
-                </w:tcPr>
-                <w:p>
-                  <w:r>
-                    <w:t>40.0</w:t>
-                  </w:r>
-                </w:p>
-              </w:tc>
-              <w:tc>
-                <w:tcPr>
-                  <w:tcW w:type="dxa" w:w="1881"/>
-                </w:tcPr>
-                <w:p>
-                  <w:r>
-                    <w:t>nan</w:t>
-                  </w:r>
-                </w:p>
-              </w:tc>
-            </w:tr>
-            <w:tr>
-              <w:tc>
-                <w:tcPr>
-                  <w:tcW w:type="dxa" w:w="1881"/>
-                </w:tcPr>
-                <w:p>
-                  <w:r>
-                    <w:t>FAIBER ADRIAN ABRIL ALVARADO</w:t>
-                  </w:r>
-                </w:p>
-              </w:tc>
-              <w:tc>
-                <w:tcPr>
-                  <w:tcW w:type="dxa" w:w="1881"/>
-                </w:tcPr>
-                <w:p>
-                  <w:r>
-                    <w:t>Activo</w:t>
-                  </w:r>
-                </w:p>
-              </w:tc>
-              <w:tc>
-                <w:tcPr>
-                  <w:tcW w:type="dxa" w:w="1881"/>
-                </w:tcPr>
-                <w:p>
-                  <w:r>
-                    <w:t>Utilizar herramientas informáticas de acuerdo con las necesidades de manejo de información</w:t>
-                  </w:r>
-                </w:p>
-              </w:tc>
-              <w:tc>
-                <w:tcPr>
-                  <w:tcW w:type="dxa" w:w="1881"/>
-                </w:tcPr>
-                <w:p>
-                  <w:r>
-                    <w:t>48.0</w:t>
-                  </w:r>
-                </w:p>
-              </w:tc>
-              <w:tc>
-                <w:tcPr>
-                  <w:tcW w:type="dxa" w:w="1881"/>
-                </w:tcPr>
-                <w:p>
-                  <w:r>
-                    <w:t>48.0</w:t>
-                  </w:r>
-                </w:p>
-              </w:tc>
-            </w:tr>
-          </w:tbl>
           <w:p>
             <w:pPr>
               <w:rPr>
@@ -3003,457 +1365,6 @@
               <w:t>Competencias Evaluadas</w:t>
             </w:r>
           </w:p>
-          <w:tbl>
-            <w:tblPr>
-              <w:tblStyle w:val="Tablaconcuadrcula"/>
-              <w:tblW w:type="auto" w:w="0"/>
-              <w:tblLook w:firstColumn="1" w:firstRow="1" w:lastColumn="0" w:lastRow="0" w:noHBand="0" w:noVBand="1" w:val="04A0"/>
-            </w:tblPr>
-            <w:tblGrid>
-              <w:gridCol w:w="4702"/>
-              <w:gridCol w:w="4702"/>
-            </w:tblGrid>
-            <w:tr>
-              <w:tc>
-                <w:tcPr>
-                  <w:tcW w:type="dxa" w:w="4702"/>
-                </w:tcPr>
-                <w:p>
-                  <w:r>
-                    <w:t>Competencias Desarrolladas</w:t>
-                  </w:r>
-                </w:p>
-              </w:tc>
-              <w:tc>
-                <w:tcPr>
-                  <w:tcW w:type="dxa" w:w="4702"/>
-                </w:tcPr>
-                <w:p>
-                  <w:r>
-                    <w:t>Evaluado En SOFIAPLUS</w:t>
-                  </w:r>
-                </w:p>
-              </w:tc>
-            </w:tr>
-            <w:tr>
-              <w:tc>
-                <w:tcPr>
-                  <w:tcW w:type="dxa" w:w="4702"/>
-                </w:tcPr>
-                <w:p>
-                  <w:r>
-                    <w:t>36180 - Enrique Low Murtra-Interactuar en el contexto productivo y social de acuerdo con principios  éticos para la construcción de una cultura de paz.</w:t>
-                  </w:r>
-                </w:p>
-              </w:tc>
-              <w:tc>
-                <w:tcPr>
-                  <w:tcW w:type="dxa" w:w="4702"/>
-                </w:tcPr>
-                <w:p>
-                  <w:r>
-                    <w:t>No</w:t>
-                  </w:r>
-                </w:p>
-              </w:tc>
-            </w:tr>
-            <w:tr>
-              <w:tc>
-                <w:tcPr>
-                  <w:tcW w:type="dxa" w:w="4702"/>
-                </w:tcPr>
-                <w:p>
-                  <w:r>
-                    <w:t>36182 - Resultado de Aprendizaje de la Inducción.</w:t>
-                  </w:r>
-                </w:p>
-              </w:tc>
-              <w:tc>
-                <w:tcPr>
-                  <w:tcW w:type="dxa" w:w="4702"/>
-                </w:tcPr>
-                <w:p>
-                  <w:r>
-                    <w:t>Si</w:t>
-                  </w:r>
-                </w:p>
-              </w:tc>
-            </w:tr>
-            <w:tr>
-              <w:tc>
-                <w:tcPr>
-                  <w:tcW w:type="dxa" w:w="4702"/>
-                </w:tcPr>
-                <w:p>
-                  <w:r>
-                    <w:t>37371 - Utilizar herramientas informáticas de acuerdo con las necesidades de manejo de información</w:t>
-                  </w:r>
-                </w:p>
-              </w:tc>
-              <w:tc>
-                <w:tcPr>
-                  <w:tcW w:type="dxa" w:w="4702"/>
-                </w:tcPr>
-                <w:p>
-                  <w:r>
-                    <w:t>No</w:t>
-                  </w:r>
-                </w:p>
-              </w:tc>
-            </w:tr>
-            <w:tr>
-              <w:tc>
-                <w:tcPr>
-                  <w:tcW w:type="dxa" w:w="4702"/>
-                </w:tcPr>
-                <w:p>
-                  <w:r>
-                    <w:t>37714 - INTERACTUAR EN LENGUA INGLESA DE FORMA ORAL Y ESCRITA DENTRO DE CONTEXTOS SOCIALES Y LABORALES SEGÚN LOS CRITERIOS ESTABLECIDOS POR EL MARCO COMÚN EUROPEO DE REFERENCIA PARA LAS LENGUAS.</w:t>
-                  </w:r>
-                </w:p>
-              </w:tc>
-              <w:tc>
-                <w:tcPr>
-                  <w:tcW w:type="dxa" w:w="4702"/>
-                </w:tcPr>
-                <w:p>
-                  <w:r>
-                    <w:t>No</w:t>
-                  </w:r>
-                </w:p>
-              </w:tc>
-            </w:tr>
-            <w:tr>
-              <w:tc>
-                <w:tcPr>
-                  <w:tcW w:type="dxa" w:w="4702"/>
-                </w:tcPr>
-                <w:p>
-                  <w:r>
-                    <w:t>37799 - APLICAR PRÁCTICAS  DE PROTECCIÓN AMBIENTAL, SEGURIDAD Y SALUD EN EL TRABAJO DE ACUERDO CON LAS POLÍTICAS ORGANIZACIONALES  Y LA NORMATIVIDAD VIGENTE.</w:t>
-                  </w:r>
-                </w:p>
-              </w:tc>
-              <w:tc>
-                <w:tcPr>
-                  <w:tcW w:type="dxa" w:w="4702"/>
-                </w:tcPr>
-                <w:p>
-                  <w:r>
-                    <w:t>No</w:t>
-                  </w:r>
-                </w:p>
-              </w:tc>
-            </w:tr>
-            <w:tr>
-              <w:tc>
-                <w:tcPr>
-                  <w:tcW w:type="dxa" w:w="4702"/>
-                </w:tcPr>
-                <w:p>
-                  <w:r>
-                    <w:t>37800 - GENERAR HÁBITOS SALUDABLES DE VIDA MEDIANTE LA APLICACIÓN DE PROGRAMAS DE ACTIVIDAD FÍSICA EN LOS CONTEXTOS PRODUCTIVOS Y SOCIALES.</w:t>
-                  </w:r>
-                </w:p>
-              </w:tc>
-              <w:tc>
-                <w:tcPr>
-                  <w:tcW w:type="dxa" w:w="4702"/>
-                </w:tcPr>
-                <w:p>
-                  <w:r>
-                    <w:t>Si</w:t>
-                  </w:r>
-                </w:p>
-              </w:tc>
-            </w:tr>
-            <w:tr>
-              <w:tc>
-                <w:tcPr>
-                  <w:tcW w:type="dxa" w:w="4702"/>
-                </w:tcPr>
-                <w:p>
-                  <w:r>
-                    <w:t>37801 - APLICACIÓN DE CONOCIMIENTOS DE LAS CIENCIAS NATURALES DE ACUERDO CON SITUACIONES DEL CONTEXTO PRODUCTIVO Y SOCIAL.</w:t>
-                  </w:r>
-                </w:p>
-              </w:tc>
-              <w:tc>
-                <w:tcPr>
-                  <w:tcW w:type="dxa" w:w="4702"/>
-                </w:tcPr>
-                <w:p>
-                  <w:r>
-                    <w:t>No</w:t>
-                  </w:r>
-                </w:p>
-              </w:tc>
-            </w:tr>
-            <w:tr>
-              <w:tc>
-                <w:tcPr>
-                  <w:tcW w:type="dxa" w:w="4702"/>
-                </w:tcPr>
-                <w:p>
-                  <w:r>
-                    <w:t>37802 - DESARROLLAR PROCESOS DE COMUNICACIÓN EFICACES Y EFECTIVOS, TENIENDO EN CUENTA SITUACIONES  DE ORDEN SOCIAL, PERSONAL Y PRODUCTIVO.</w:t>
-                  </w:r>
-                </w:p>
-              </w:tc>
-              <w:tc>
-                <w:tcPr>
-                  <w:tcW w:type="dxa" w:w="4702"/>
-                </w:tcPr>
-                <w:p>
-                  <w:r>
-                    <w:t>Si</w:t>
-                  </w:r>
-                </w:p>
-              </w:tc>
-            </w:tr>
-            <w:tr>
-              <w:tc>
-                <w:tcPr>
-                  <w:tcW w:type="dxa" w:w="4702"/>
-                </w:tcPr>
-                <w:p>
-                  <w:r>
-                    <w:t>38199 - Orientar investigación formativa según referentes técnicos</w:t>
-                  </w:r>
-                </w:p>
-              </w:tc>
-              <w:tc>
-                <w:tcPr>
-                  <w:tcW w:type="dxa" w:w="4702"/>
-                </w:tcPr>
-                <w:p>
-                  <w:r>
-                    <w:t>No</w:t>
-                  </w:r>
-                </w:p>
-              </w:tc>
-            </w:tr>
-            <w:tr>
-              <w:tc>
-                <w:tcPr>
-                  <w:tcW w:type="dxa" w:w="4702"/>
-                </w:tcPr>
-                <w:p>
-                  <w:r>
-                    <w:t>38356 - Implementar la solución de software de acuerdo con los requisitos de operación y modelos de referencia</w:t>
-                  </w:r>
-                </w:p>
-              </w:tc>
-              <w:tc>
-                <w:tcPr>
-                  <w:tcW w:type="dxa" w:w="4702"/>
-                </w:tcPr>
-                <w:p>
-                  <w:r>
-                    <w:t>No</w:t>
-                  </w:r>
-                </w:p>
-              </w:tc>
-            </w:tr>
-            <w:tr>
-              <w:tc>
-                <w:tcPr>
-                  <w:tcW w:type="dxa" w:w="4702"/>
-                </w:tcPr>
-                <w:p>
-                  <w:r>
-                    <w:t>38362 - Diseñar la solución de software de acuerdo con procedimientos y requisitos técnicos</w:t>
-                  </w:r>
-                </w:p>
-              </w:tc>
-              <w:tc>
-                <w:tcPr>
-                  <w:tcW w:type="dxa" w:w="4702"/>
-                </w:tcPr>
-                <w:p>
-                  <w:r>
-                    <w:t>No</w:t>
-                  </w:r>
-                </w:p>
-              </w:tc>
-            </w:tr>
-            <w:tr>
-              <w:tc>
-                <w:tcPr>
-                  <w:tcW w:type="dxa" w:w="4702"/>
-                </w:tcPr>
-                <w:p>
-                  <w:r>
-                    <w:t>38367 - Estructurar propuesta técnica de servicio de tecnología de la información según requisitos técnicos y normativa</w:t>
-                  </w:r>
-                </w:p>
-              </w:tc>
-              <w:tc>
-                <w:tcPr>
-                  <w:tcW w:type="dxa" w:w="4702"/>
-                </w:tcPr>
-                <w:p>
-                  <w:r>
-                    <w:t>No</w:t>
-                  </w:r>
-                </w:p>
-              </w:tc>
-            </w:tr>
-            <w:tr>
-              <w:tc>
-                <w:tcPr>
-                  <w:tcW w:type="dxa" w:w="4702"/>
-                </w:tcPr>
-                <w:p>
-                  <w:r>
-                    <w:t>38368 - DESARROLLAR LA SOLUCIÓN DE SOFTWARE DE ACUERDO CON EL DISEÑO Y METODOLOGÍAS DE DESARROLLO</w:t>
-                  </w:r>
-                </w:p>
-              </w:tc>
-              <w:tc>
-                <w:tcPr>
-                  <w:tcW w:type="dxa" w:w="4702"/>
-                </w:tcPr>
-                <w:p>
-                  <w:r>
-                    <w:t>No</w:t>
-                  </w:r>
-                </w:p>
-              </w:tc>
-            </w:tr>
-            <w:tr>
-              <w:tc>
-                <w:tcPr>
-                  <w:tcW w:type="dxa" w:w="4702"/>
-                </w:tcPr>
-                <w:p>
-                  <w:r>
-                    <w:t>38369 - Controlar la calidad del servicio de software de acuerdo con los estándares técnicos</w:t>
-                  </w:r>
-                </w:p>
-              </w:tc>
-              <w:tc>
-                <w:tcPr>
-                  <w:tcW w:type="dxa" w:w="4702"/>
-                </w:tcPr>
-                <w:p>
-                  <w:r>
-                    <w:t>No</w:t>
-                  </w:r>
-                </w:p>
-              </w:tc>
-            </w:tr>
-            <w:tr>
-              <w:tc>
-                <w:tcPr>
-                  <w:tcW w:type="dxa" w:w="4702"/>
-                </w:tcPr>
-                <w:p>
-                  <w:r>
-                    <w:t>38376 - Evaluar requisitos de la solución de software de acuerdo con metodologías de análisis y estándares</w:t>
-                  </w:r>
-                </w:p>
-              </w:tc>
-              <w:tc>
-                <w:tcPr>
-                  <w:tcW w:type="dxa" w:w="4702"/>
-                </w:tcPr>
-                <w:p>
-                  <w:r>
-                    <w:t>No</w:t>
-                  </w:r>
-                </w:p>
-              </w:tc>
-            </w:tr>
-            <w:tr>
-              <w:tc>
-                <w:tcPr>
-                  <w:tcW w:type="dxa" w:w="4702"/>
-                </w:tcPr>
-                <w:p>
-                  <w:r>
-                    <w:t>38392 - Establecer requisitos de la solución de software de acuerdo con estándares y procedimiento técnico</w:t>
-                  </w:r>
-                </w:p>
-              </w:tc>
-              <w:tc>
-                <w:tcPr>
-                  <w:tcW w:type="dxa" w:w="4702"/>
-                </w:tcPr>
-                <w:p>
-                  <w:r>
-                    <w:t>No</w:t>
-                  </w:r>
-                </w:p>
-              </w:tc>
-            </w:tr>
-            <w:tr>
-              <w:tc>
-                <w:tcPr>
-                  <w:tcW w:type="dxa" w:w="4702"/>
-                </w:tcPr>
-                <w:p>
-                  <w:r>
-                    <w:t>38558 - Ejercer derechos fundamentales del trabajo en el marco de la constitución política y los convenios internacionales.</w:t>
-                  </w:r>
-                </w:p>
-              </w:tc>
-              <w:tc>
-                <w:tcPr>
-                  <w:tcW w:type="dxa" w:w="4702"/>
-                </w:tcPr>
-                <w:p>
-                  <w:r>
-                    <w:t>Si</w:t>
-                  </w:r>
-                </w:p>
-              </w:tc>
-            </w:tr>
-            <w:tr>
-              <w:tc>
-                <w:tcPr>
-                  <w:tcW w:type="dxa" w:w="4702"/>
-                </w:tcPr>
-                <w:p>
-                  <w:r>
-                    <w:t>38560 - Razonar cuantitativamente frente a situaciones susceptibles de ser abordadas de manera matemática en contextos laborales, sociales y personales.</w:t>
-                  </w:r>
-                </w:p>
-              </w:tc>
-              <w:tc>
-                <w:tcPr>
-                  <w:tcW w:type="dxa" w:w="4702"/>
-                </w:tcPr>
-                <w:p>
-                  <w:r>
-                    <w:t>No</w:t>
-                  </w:r>
-                </w:p>
-              </w:tc>
-            </w:tr>
-            <w:tr>
-              <w:tc>
-                <w:tcPr>
-                  <w:tcW w:type="dxa" w:w="4702"/>
-                </w:tcPr>
-                <w:p>
-                  <w:r>
-                    <w:t>38561 - Gestionar procesos propios de la cultura emprendedora y empresarial de acuerdo con el perfil personal y los requerimientos de los contextos productivo y social.</w:t>
-                  </w:r>
-                </w:p>
-              </w:tc>
-              <w:tc>
-                <w:tcPr>
-                  <w:tcW w:type="dxa" w:w="4702"/>
-                </w:tcPr>
-                <w:p>
-                  <w:r>
-                    <w:t>No</w:t>
-                  </w:r>
-                </w:p>
-              </w:tc>
-            </w:tr>
-          </w:tbl>
           <w:p>
             <w:pPr>
               <w:jc w:val="both"/>
@@ -3518,1381 +1429,6 @@
               <w:t>y Resultados de Aprendizaje por Evaluar</w:t>
             </w:r>
           </w:p>
-          <w:tbl>
-            <w:tblPr>
-              <w:tblStyle w:val="Tablaconcuadrcula"/>
-              <w:tblW w:type="auto" w:w="0"/>
-              <w:tblLook w:firstColumn="1" w:firstRow="1" w:lastColumn="0" w:lastRow="0" w:noHBand="0" w:noVBand="1" w:val="04A0"/>
-            </w:tblPr>
-            <w:tblGrid>
-              <w:gridCol w:w="4702"/>
-              <w:gridCol w:w="4702"/>
-            </w:tblGrid>
-            <w:tr>
-              <w:tc>
-                <w:tcPr>
-                  <w:tcW w:type="dxa" w:w="4702"/>
-                </w:tcPr>
-                <w:p>
-                  <w:r>
-                    <w:t>Competencia</w:t>
-                  </w:r>
-                </w:p>
-              </w:tc>
-              <w:tc>
-                <w:tcPr>
-                  <w:tcW w:type="dxa" w:w="4702"/>
-                </w:tcPr>
-                <w:p>
-                  <w:r>
-                    <w:t>Resultado de Aprendizaje sin Evaluar</w:t>
-                  </w:r>
-                </w:p>
-              </w:tc>
-            </w:tr>
-            <w:tr>
-              <w:tc>
-                <w:tcPr>
-                  <w:tcW w:type="dxa" w:w="4702"/>
-                </w:tcPr>
-                <w:p>
-                  <w:r>
-                    <w:t>38376 - Evaluar requisitos de la solución de software de acuerdo con metodologías de análisis y estándares</w:t>
-                  </w:r>
-                </w:p>
-              </w:tc>
-              <w:tc>
-                <w:tcPr>
-                  <w:tcW w:type="dxa" w:w="4702"/>
-                </w:tcPr>
-                <w:p>
-                  <w:r>
-                    <w:t>592373 - 02  MODELAR LAS FUNCIONES DEL SOFTWARE DE ACUERDO CON EL INFORME DE REQUISITOS.</w:t>
-                  </w:r>
-                </w:p>
-              </w:tc>
-            </w:tr>
-            <w:tr>
-              <w:tc>
-                <w:tcPr>
-                  <w:tcW w:type="dxa" w:w="4702"/>
-                </w:tcPr>
-                <w:p>
-                  <w:r>
-                    <w:t>38376 - Evaluar requisitos de la solución de software de acuerdo con metodologías de análisis y estándares</w:t>
-                  </w:r>
-                </w:p>
-              </w:tc>
-              <w:tc>
-                <w:tcPr>
-                  <w:tcW w:type="dxa" w:w="4702"/>
-                </w:tcPr>
-                <w:p>
-                  <w:r>
-                    <w:t>592374 - 04  VERIFICAR LOS MODELOS REALIZADOS EN LA FASE DE ANÁLISIS DE ACUERDO CON LO ESTABLECIDO EN EL INFORME DE REQUISITOS.</w:t>
-                  </w:r>
-                </w:p>
-              </w:tc>
-            </w:tr>
-            <w:tr>
-              <w:tc>
-                <w:tcPr>
-                  <w:tcW w:type="dxa" w:w="4702"/>
-                </w:tcPr>
-                <w:p>
-                  <w:r>
-                    <w:t>38376 - Evaluar requisitos de la solución de software de acuerdo con metodologías de análisis y estándares</w:t>
-                  </w:r>
-                </w:p>
-              </w:tc>
-              <w:tc>
-                <w:tcPr>
-                  <w:tcW w:type="dxa" w:w="4702"/>
-                </w:tcPr>
-                <w:p>
-                  <w:r>
-                    <w:t>592375 - 01 PLANEAR ACTIVIDADES DE ANÁLISIS DE ACUERDO CON LA METODOLOGÍA SELECCIONADA.</w:t>
-                  </w:r>
-                </w:p>
-              </w:tc>
-            </w:tr>
-            <w:tr>
-              <w:tc>
-                <w:tcPr>
-                  <w:tcW w:type="dxa" w:w="4702"/>
-                </w:tcPr>
-                <w:p>
-                  <w:r>
-                    <w:t>38376 - Evaluar requisitos de la solución de software de acuerdo con metodologías de análisis y estándares</w:t>
-                  </w:r>
-                </w:p>
-              </w:tc>
-              <w:tc>
-                <w:tcPr>
-                  <w:tcW w:type="dxa" w:w="4702"/>
-                </w:tcPr>
-                <w:p>
-                  <w:r>
-                    <w:t>592376 - 03  DESARROLLAR PROCESOS LÓGICOS A TRAVÉS DE LA IMPLEMENTACIÓN DE ALGORITMOS.</w:t>
-                  </w:r>
-                </w:p>
-              </w:tc>
-            </w:tr>
-            <w:tr>
-              <w:tc>
-                <w:tcPr>
-                  <w:tcW w:type="dxa" w:w="4702"/>
-                </w:tcPr>
-                <w:p>
-                  <w:r>
-                    <w:t>38367 - Estructurar propuesta técnica de servicio de tecnología de la información según requisitos técnicos y normativa</w:t>
-                  </w:r>
-                </w:p>
-              </w:tc>
-              <w:tc>
-                <w:tcPr>
-                  <w:tcW w:type="dxa" w:w="4702"/>
-                </w:tcPr>
-                <w:p>
-                  <w:r>
-                    <w:t>593060 - 01  DEFINIR ESPECIFICACIONES TÉCNICAS DEL SOFTWARE DE ACUERDO CON LAS CARACTERÍSTICAS DEL SOFTWARE A CONSTRUIR.</w:t>
-                  </w:r>
-                </w:p>
-              </w:tc>
-            </w:tr>
-            <w:tr>
-              <w:tc>
-                <w:tcPr>
-                  <w:tcW w:type="dxa" w:w="4702"/>
-                </w:tcPr>
-                <w:p>
-                  <w:r>
-                    <w:t>38367 - Estructurar propuesta técnica de servicio de tecnología de la información según requisitos técnicos y normativa</w:t>
-                  </w:r>
-                </w:p>
-              </w:tc>
-              <w:tc>
-                <w:tcPr>
-                  <w:tcW w:type="dxa" w:w="4702"/>
-                </w:tcPr>
-                <w:p>
-                  <w:r>
-                    <w:t>593061 - 03  VALIDAR LAS CONDICIONES DE LA PROPUESTA TÉCNICA DEL SOFTWARE DE ACUERDO CON LOS INTERESES DE LAS PARTES.</w:t>
-                  </w:r>
-                </w:p>
-              </w:tc>
-            </w:tr>
-            <w:tr>
-              <w:tc>
-                <w:tcPr>
-                  <w:tcW w:type="dxa" w:w="4702"/>
-                </w:tcPr>
-                <w:p>
-                  <w:r>
-                    <w:t>38367 - Estructurar propuesta técnica de servicio de tecnología de la información según requisitos técnicos y normativa</w:t>
-                  </w:r>
-                </w:p>
-              </w:tc>
-              <w:tc>
-                <w:tcPr>
-                  <w:tcW w:type="dxa" w:w="4702"/>
-                </w:tcPr>
-                <w:p>
-                  <w:r>
-                    <w:t>593062 - 02  ELABORAR PROPUESTA TÉCNICA DEL SOFTWARE DE ACUERDO CON LAS ESPECIFICACIONES TÉCNICAS DEFINIDAS.</w:t>
-                  </w:r>
-                </w:p>
-              </w:tc>
-            </w:tr>
-            <w:tr>
-              <w:tc>
-                <w:tcPr>
-                  <w:tcW w:type="dxa" w:w="4702"/>
-                </w:tcPr>
-                <w:p>
-                  <w:r>
-                    <w:t>38362 - Diseñar la solución de software de acuerdo con procedimientos y requisitos técnicos</w:t>
-                  </w:r>
-                </w:p>
-              </w:tc>
-              <w:tc>
-                <w:tcPr>
-                  <w:tcW w:type="dxa" w:w="4702"/>
-                </w:tcPr>
-                <w:p>
-                  <w:r>
-                    <w:t>593100 - 03  DETERMINAR LAS CARACTERÍSTICAS TÉCNICAS DE LA INTERFAZ GRÁFICA DEL SOFTWARE ADOPTANDO ESTÁNDARES.</w:t>
-                  </w:r>
-                </w:p>
-              </w:tc>
-            </w:tr>
-            <w:tr>
-              <w:tc>
-                <w:tcPr>
-                  <w:tcW w:type="dxa" w:w="4702"/>
-                </w:tcPr>
-                <w:p>
-                  <w:r>
-                    <w:t>38362 - Diseñar la solución de software de acuerdo con procedimientos y requisitos técnicos</w:t>
-                  </w:r>
-                </w:p>
-              </w:tc>
-              <w:tc>
-                <w:tcPr>
-                  <w:tcW w:type="dxa" w:w="4702"/>
-                </w:tcPr>
-                <w:p>
-                  <w:r>
-                    <w:t>593101 - 02  ESTRUCTURAR EL MODELO DE DATOS DEL SOFTWARE DE ACUERDO CON LAS ESPECIFICACIONES DEL ANÁLISIS.</w:t>
-                  </w:r>
-                </w:p>
-              </w:tc>
-            </w:tr>
-            <w:tr>
-              <w:tc>
-                <w:tcPr>
-                  <w:tcW w:type="dxa" w:w="4702"/>
-                </w:tcPr>
-                <w:p>
-                  <w:r>
-                    <w:t>38362 - Diseñar la solución de software de acuerdo con procedimientos y requisitos técnicos</w:t>
-                  </w:r>
-                </w:p>
-              </w:tc>
-              <w:tc>
-                <w:tcPr>
-                  <w:tcW w:type="dxa" w:w="4702"/>
-                </w:tcPr>
-                <w:p>
-                  <w:r>
-                    <w:t>593102 - 04  VERIFICAR LOS ENTREGABLES DE LA FASE DE DISEÑO DEL SOFTWARE DE ACUERDO CON LO ESTABLECIDO EN EL INFORME DE ANÁLISIS.</w:t>
-                  </w:r>
-                </w:p>
-              </w:tc>
-            </w:tr>
-            <w:tr>
-              <w:tc>
-                <w:tcPr>
-                  <w:tcW w:type="dxa" w:w="4702"/>
-                </w:tcPr>
-                <w:p>
-                  <w:r>
-                    <w:t>38362 - Diseñar la solución de software de acuerdo con procedimientos y requisitos técnicos</w:t>
-                  </w:r>
-                </w:p>
-              </w:tc>
-              <w:tc>
-                <w:tcPr>
-                  <w:tcW w:type="dxa" w:w="4702"/>
-                </w:tcPr>
-                <w:p>
-                  <w:r>
-                    <w:t>593103 - 01  ELABORAR LOS ARTEFACTOS DE DISEÑO DEL SOFTWARE SIGUIENDO LAS PRÁCTICAS DE LA METODOLOGÍA SELECCIONADA.</w:t>
-                  </w:r>
-                </w:p>
-              </w:tc>
-            </w:tr>
-            <w:tr>
-              <w:tc>
-                <w:tcPr>
-                  <w:tcW w:type="dxa" w:w="4702"/>
-                </w:tcPr>
-                <w:p>
-                  <w:r>
-                    <w:t>38368 - DESARROLLAR LA SOLUCIÓN DE SOFTWARE DE ACUERDO CON EL DISEÑO Y METODOLOGÍAS DE DESARROLLO</w:t>
-                  </w:r>
-                </w:p>
-              </w:tc>
-              <w:tc>
-                <w:tcPr>
-                  <w:tcW w:type="dxa" w:w="4702"/>
-                </w:tcPr>
-                <w:p>
-                  <w:r>
-                    <w:t>593104 - 03  CREAR COMPONENTES FRONT-END DEL SOFTWARE DE ACUERDO CON EL DISEÑO.</w:t>
-                  </w:r>
-                </w:p>
-              </w:tc>
-            </w:tr>
-            <w:tr>
-              <w:tc>
-                <w:tcPr>
-                  <w:tcW w:type="dxa" w:w="4702"/>
-                </w:tcPr>
-                <w:p>
-                  <w:r>
-                    <w:t>38368 - DESARROLLAR LA SOLUCIÓN DE SOFTWARE DE ACUERDO CON EL DISEÑO Y METODOLOGÍAS DE DESARROLLO</w:t>
-                  </w:r>
-                </w:p>
-              </w:tc>
-              <w:tc>
-                <w:tcPr>
-                  <w:tcW w:type="dxa" w:w="4702"/>
-                </w:tcPr>
-                <w:p>
-                  <w:r>
-                    <w:t>593105 - 05  REALIZAR PRUEBAS AL SOFTWARE PARA VERIFICAR SU FUNCIONALIDAD.</w:t>
-                  </w:r>
-                </w:p>
-              </w:tc>
-            </w:tr>
-            <w:tr>
-              <w:tc>
-                <w:tcPr>
-                  <w:tcW w:type="dxa" w:w="4702"/>
-                </w:tcPr>
-                <w:p>
-                  <w:r>
-                    <w:t>38368 - DESARROLLAR LA SOLUCIÓN DE SOFTWARE DE ACUERDO CON EL DISEÑO Y METODOLOGÍAS DE DESARROLLO</w:t>
-                  </w:r>
-                </w:p>
-              </w:tc>
-              <w:tc>
-                <w:tcPr>
-                  <w:tcW w:type="dxa" w:w="4702"/>
-                </w:tcPr>
-                <w:p>
-                  <w:r>
-                    <w:t>593106 - 01  PLANEAR ACTIVIDADES DE CONSTRUCCIÓN DEL SOFTWARE DE ACUERDO CON EL DISEÑO ESTABLECIDO.</w:t>
-                  </w:r>
-                </w:p>
-              </w:tc>
-            </w:tr>
-            <w:tr>
-              <w:tc>
-                <w:tcPr>
-                  <w:tcW w:type="dxa" w:w="4702"/>
-                </w:tcPr>
-                <w:p>
-                  <w:r>
-                    <w:t>38368 - DESARROLLAR LA SOLUCIÓN DE SOFTWARE DE ACUERDO CON EL DISEÑO Y METODOLOGÍAS DE DESARROLLO</w:t>
-                  </w:r>
-                </w:p>
-              </w:tc>
-              <w:tc>
-                <w:tcPr>
-                  <w:tcW w:type="dxa" w:w="4702"/>
-                </w:tcPr>
-                <w:p>
-                  <w:r>
-                    <w:t>593107 - 02  CONSTRUIR LA BASE DE DATOS PARA EL SOFTWARE A PARTIR DEL MODELO DE DATOS.</w:t>
-                  </w:r>
-                </w:p>
-              </w:tc>
-            </w:tr>
-            <w:tr>
-              <w:tc>
-                <w:tcPr>
-                  <w:tcW w:type="dxa" w:w="4702"/>
-                </w:tcPr>
-                <w:p>
-                  <w:r>
-                    <w:t>38368 - DESARROLLAR LA SOLUCIÓN DE SOFTWARE DE ACUERDO CON EL DISEÑO Y METODOLOGÍAS DE DESARROLLO</w:t>
-                  </w:r>
-                </w:p>
-              </w:tc>
-              <w:tc>
-                <w:tcPr>
-                  <w:tcW w:type="dxa" w:w="4702"/>
-                </w:tcPr>
-                <w:p>
-                  <w:r>
-                    <w:t>593108 - 04  CODIFICAR EL SOFTWARE DE ACUERDO CON EL DISEÑO ESTABLECIDO.</w:t>
-                  </w:r>
-                </w:p>
-              </w:tc>
-            </w:tr>
-            <w:tr>
-              <w:tc>
-                <w:tcPr>
-                  <w:tcW w:type="dxa" w:w="4702"/>
-                </w:tcPr>
-                <w:p>
-                  <w:r>
-                    <w:t>38356 - Implementar la solución de software de acuerdo con los requisitos de operación y modelos de referencia</w:t>
-                  </w:r>
-                </w:p>
-              </w:tc>
-              <w:tc>
-                <w:tcPr>
-                  <w:tcW w:type="dxa" w:w="4702"/>
-                </w:tcPr>
-                <w:p>
-                  <w:r>
-                    <w:t>593109 - 03  DOCUMENTAR EL PROCESO DE IMPLANTACIÓN DE SOFTWARE SIGUIENDO ESTÁNDARES DE CALIDAD.</w:t>
-                  </w:r>
-                </w:p>
-              </w:tc>
-            </w:tr>
-            <w:tr>
-              <w:tc>
-                <w:tcPr>
-                  <w:tcW w:type="dxa" w:w="4702"/>
-                </w:tcPr>
-                <w:p>
-                  <w:r>
-                    <w:t>38356 - Implementar la solución de software de acuerdo con los requisitos de operación y modelos de referencia</w:t>
-                  </w:r>
-                </w:p>
-              </w:tc>
-              <w:tc>
-                <w:tcPr>
-                  <w:tcW w:type="dxa" w:w="4702"/>
-                </w:tcPr>
-                <w:p>
-                  <w:r>
-                    <w:t>593110 - 02  DESPLEGAR EL SOFTWARE DE ACUERDO CON LA ARQUITECTURA Y LAS POLÍTICAS ESTABLECIDAS.</w:t>
-                  </w:r>
-                </w:p>
-              </w:tc>
-            </w:tr>
-            <w:tr>
-              <w:tc>
-                <w:tcPr>
-                  <w:tcW w:type="dxa" w:w="4702"/>
-                </w:tcPr>
-                <w:p>
-                  <w:r>
-                    <w:t>38356 - Implementar la solución de software de acuerdo con los requisitos de operación y modelos de referencia</w:t>
-                  </w:r>
-                </w:p>
-              </w:tc>
-              <w:tc>
-                <w:tcPr>
-                  <w:tcW w:type="dxa" w:w="4702"/>
-                </w:tcPr>
-                <w:p>
-                  <w:r>
-                    <w:t>593111 - 01  PLANEAR ACTIVIDADES DE IMPLANTACIÓN DEL SOFTWARE DE ACUERDO CON LAS CONDICIONES DEL SISTEMA.</w:t>
-                  </w:r>
-                </w:p>
-              </w:tc>
-            </w:tr>
-            <w:tr>
-              <w:tc>
-                <w:tcPr>
-                  <w:tcW w:type="dxa" w:w="4702"/>
-                </w:tcPr>
-                <w:p>
-                  <w:r>
-                    <w:t>38356 - Implementar la solución de software de acuerdo con los requisitos de operación y modelos de referencia</w:t>
-                  </w:r>
-                </w:p>
-              </w:tc>
-              <w:tc>
-                <w:tcPr>
-                  <w:tcW w:type="dxa" w:w="4702"/>
-                </w:tcPr>
-                <w:p>
-                  <w:r>
-                    <w:t>593112 - 04  IMPLANTAR EL SOFTWARE DE ACUERDO CON LOS NIVELES DE SERVICIO ESTABLECIDOS CON EL CLIENTE.</w:t>
-                  </w:r>
-                </w:p>
-              </w:tc>
-            </w:tr>
-            <w:tr>
-              <w:tc>
-                <w:tcPr>
-                  <w:tcW w:type="dxa" w:w="4702"/>
-                </w:tcPr>
-                <w:p>
-                  <w:r>
-                    <w:t>37714 - INTERACTUAR EN LENGUA INGLESA DE FORMA ORAL Y ESCRITA DENTRO DE CONTEXTOS SOCIALES Y LABORALES SEGÚN LOS CRITERIOS ESTABLECIDOS POR EL MARCO COMÚN EUROPEO DE REFERENCIA PARA LAS LENGUAS.</w:t>
-                  </w:r>
-                </w:p>
-              </w:tc>
-              <w:tc>
-                <w:tcPr>
-                  <w:tcW w:type="dxa" w:w="4702"/>
-                </w:tcPr>
-                <w:p>
-                  <w:r>
-                    <w:t>593113 - 06  EXPLICAR LAS FUNCIONES DE SU OCUPACIÓN LABORAL USANDO EXPRESIONES DE ACUERDO AL NIVEL REQUERIDO POR EL PROGRAMA DE FORMACIÓN.</w:t>
-                  </w:r>
-                </w:p>
-              </w:tc>
-            </w:tr>
-            <w:tr>
-              <w:tc>
-                <w:tcPr>
-                  <w:tcW w:type="dxa" w:w="4702"/>
-                </w:tcPr>
-                <w:p>
-                  <w:r>
-                    <w:t>37714 - INTERACTUAR EN LENGUA INGLESA DE FORMA ORAL Y ESCRITA DENTRO DE CONTEXTOS SOCIALES Y LABORALES SEGÚN LOS CRITERIOS ESTABLECIDOS POR EL MARCO COMÚN EUROPEO DE REFERENCIA PARA LAS LENGUAS.</w:t>
-                  </w:r>
-                </w:p>
-              </w:tc>
-              <w:tc>
-                <w:tcPr>
-                  <w:tcW w:type="dxa" w:w="4702"/>
-                </w:tcPr>
-                <w:p>
-                  <w:r>
-                    <w:t>593114 - 04  IMPLEMENTAR ACCIONES DE MEJORA RELACIONADAS CON EL USO DE EXPRESIONES, ESTRUCTURAS Y DESEMPEÑO SEGÚN LOS RESULTADOS DE APRENDIZAJE FORMULADOS PARA EL PROGRAMA.</w:t>
-                  </w:r>
-                </w:p>
-              </w:tc>
-            </w:tr>
-            <w:tr>
-              <w:tc>
-                <w:tcPr>
-                  <w:tcW w:type="dxa" w:w="4702"/>
-                </w:tcPr>
-                <w:p>
-                  <w:r>
-                    <w:t>37714 - INTERACTUAR EN LENGUA INGLESA DE FORMA ORAL Y ESCRITA DENTRO DE CONTEXTOS SOCIALES Y LABORALES SEGÚN LOS CRITERIOS ESTABLECIDOS POR EL MARCO COMÚN EUROPEO DE REFERENCIA PARA LAS LENGUAS.</w:t>
-                  </w:r>
-                </w:p>
-              </w:tc>
-              <w:tc>
-                <w:tcPr>
-                  <w:tcW w:type="dxa" w:w="4702"/>
-                </w:tcPr>
-                <w:p>
-                  <w:r>
-                    <w:t>593115 - 02  INTERCAMBIAR OPINIONES SOBRE SITUACIONES COTIDIANAS Y LABORALES ACTUALES, PASADAS Y FUTURAS EN CONTEXTOS SOCIALES ORALES Y ESCRITOS.</w:t>
-                  </w:r>
-                </w:p>
-              </w:tc>
-            </w:tr>
-            <w:tr>
-              <w:tc>
-                <w:tcPr>
-                  <w:tcW w:type="dxa" w:w="4702"/>
-                </w:tcPr>
-                <w:p>
-                  <w:r>
-                    <w:t>37714 - INTERACTUAR EN LENGUA INGLESA DE FORMA ORAL Y ESCRITA DENTRO DE CONTEXTOS SOCIALES Y LABORALES SEGÚN LOS CRITERIOS ESTABLECIDOS POR EL MARCO COMÚN EUROPEO DE REFERENCIA PARA LAS LENGUAS.</w:t>
-                  </w:r>
-                </w:p>
-              </w:tc>
-              <w:tc>
-                <w:tcPr>
-                  <w:tcW w:type="dxa" w:w="4702"/>
-                </w:tcPr>
-                <w:p>
-                  <w:r>
-                    <w:t>593116 - 05  PRESENTAR UN PROCESO PARA LA REALIZACIÓN DE UNA ACTIVIDAD EN SU QUEHACER LABORAL DE ACUERDO CON LOS PROCEDIMIENTOS ESTABLECIDOS DESDE SU PROGRAMA DE FORMACIÓN.</w:t>
-                  </w:r>
-                </w:p>
-              </w:tc>
-            </w:tr>
-            <w:tr>
-              <w:tc>
-                <w:tcPr>
-                  <w:tcW w:type="dxa" w:w="4702"/>
-                </w:tcPr>
-                <w:p>
-                  <w:r>
-                    <w:t>37714 - INTERACTUAR EN LENGUA INGLESA DE FORMA ORAL Y ESCRITA DENTRO DE CONTEXTOS SOCIALES Y LABORALES SEGÚN LOS CRITERIOS ESTABLECIDOS POR EL MARCO COMÚN EUROPEO DE REFERENCIA PARA LAS LENGUAS.</w:t>
-                  </w:r>
-                </w:p>
-              </w:tc>
-              <w:tc>
-                <w:tcPr>
-                  <w:tcW w:type="dxa" w:w="4702"/>
-                </w:tcPr>
-                <w:p>
-                  <w:r>
-                    <w:t>593117 - 01  COMPRENDER INFORMACIÓN SOBRE SITUACIONES COTIDIANAS Y LABORALES ACTUALES Y FUTURAS A TRAVÉS DE INTERACCIONES SOCIALES DE FORMA ORAL Y ESCRITA.</w:t>
-                  </w:r>
-                </w:p>
-              </w:tc>
-            </w:tr>
-            <w:tr>
-              <w:tc>
-                <w:tcPr>
-                  <w:tcW w:type="dxa" w:w="4702"/>
-                </w:tcPr>
-                <w:p>
-                  <w:r>
-                    <w:t>37714 - INTERACTUAR EN LENGUA INGLESA DE FORMA ORAL Y ESCRITA DENTRO DE CONTEXTOS SOCIALES Y LABORALES SEGÚN LOS CRITERIOS ESTABLECIDOS POR EL MARCO COMÚN EUROPEO DE REFERENCIA PARA LAS LENGUAS.</w:t>
-                  </w:r>
-                </w:p>
-              </w:tc>
-              <w:tc>
-                <w:tcPr>
-                  <w:tcW w:type="dxa" w:w="4702"/>
-                </w:tcPr>
-                <w:p>
-                  <w:r>
-                    <w:t>593118 - 03  DISCUTIR SOBRE POSIBLES SOLUCIONES A PROBLEMAS DENTRO DE UN RANGO VARIADO DE CONTEXTOS SOCIALES Y LABORALES.</w:t>
-                  </w:r>
-                </w:p>
-              </w:tc>
-            </w:tr>
-            <w:tr>
-              <w:tc>
-                <w:tcPr>
-                  <w:tcW w:type="dxa" w:w="4702"/>
-                </w:tcPr>
-                <w:p>
-                  <w:r>
-                    <w:t>38369 - Controlar la calidad del servicio de software de acuerdo con los estándares técnicos</w:t>
-                  </w:r>
-                </w:p>
-              </w:tc>
-              <w:tc>
-                <w:tcPr>
-                  <w:tcW w:type="dxa" w:w="4702"/>
-                </w:tcPr>
-                <w:p>
-                  <w:r>
-                    <w:t>593144 - 02  VERIFICAR LA CALIDAD DEL SOFTWARE DE ACUERDO CON LAS PRÁCTICAS ASOCIADAS EN LOS PROCESOS DE DESARROLLO.</w:t>
-                  </w:r>
-                </w:p>
-              </w:tc>
-            </w:tr>
-            <w:tr>
-              <w:tc>
-                <w:tcPr>
-                  <w:tcW w:type="dxa" w:w="4702"/>
-                </w:tcPr>
-                <w:p>
-                  <w:r>
-                    <w:t>38369 - Controlar la calidad del servicio de software de acuerdo con los estándares técnicos</w:t>
-                  </w:r>
-                </w:p>
-              </w:tc>
-              <w:tc>
-                <w:tcPr>
-                  <w:tcW w:type="dxa" w:w="4702"/>
-                </w:tcPr>
-                <w:p>
-                  <w:r>
-                    <w:t>593145 - 03  REALIZAR ACTIVIDADES DE MEJORA DE LA CALIDAD DEL SOFTWARE A PARTIR DE LOS RESULTADOS DE LA VERIFICACIÓN.</w:t>
-                  </w:r>
-                </w:p>
-              </w:tc>
-            </w:tr>
-            <w:tr>
-              <w:tc>
-                <w:tcPr>
-                  <w:tcW w:type="dxa" w:w="4702"/>
-                </w:tcPr>
-                <w:p>
-                  <w:r>
-                    <w:t>38369 - Controlar la calidad del servicio de software de acuerdo con los estándares técnicos</w:t>
-                  </w:r>
-                </w:p>
-              </w:tc>
-              <w:tc>
-                <w:tcPr>
-                  <w:tcW w:type="dxa" w:w="4702"/>
-                </w:tcPr>
-                <w:p>
-                  <w:r>
-                    <w:t>593146 - 01  INCORPORAR ACTIVIDADES DE ASEGURAMIENTO DE LA CALIDAD DEL SOFTWARE DE ACUERDO CON ESTÁNDARES DE LA INDUSTRIA.</w:t>
-                  </w:r>
-                </w:p>
-              </w:tc>
-            </w:tr>
-            <w:tr>
-              <w:tc>
-                <w:tcPr>
-                  <w:tcW w:type="dxa" w:w="4702"/>
-                </w:tcPr>
-                <w:p>
-                  <w:r>
-                    <w:t>36180 - Enrique Low Murtra-Interactuar en el contexto productivo y social de acuerdo con principios  éticos para la construcción de una cultura de paz.</w:t>
-                  </w:r>
-                </w:p>
-              </w:tc>
-              <w:tc>
-                <w:tcPr>
-                  <w:tcW w:type="dxa" w:w="4702"/>
-                </w:tcPr>
-                <w:p>
-                  <w:r>
-                    <w:t>593147 - 02  ESTABLECER RELACIONES DE CRECIMIENTO PERSONAL Y COMUNITARIO A PARTIR DEL BIEN COMÚN COMO APORTE PARA EL DESARROLLO SOCIAL.</w:t>
-                  </w:r>
-                </w:p>
-              </w:tc>
-            </w:tr>
-            <w:tr>
-              <w:tc>
-                <w:tcPr>
-                  <w:tcW w:type="dxa" w:w="4702"/>
-                </w:tcPr>
-                <w:p>
-                  <w:r>
-                    <w:t>36180 - Enrique Low Murtra-Interactuar en el contexto productivo y social de acuerdo con principios  éticos para la construcción de una cultura de paz.</w:t>
-                  </w:r>
-                </w:p>
-              </w:tc>
-              <w:tc>
-                <w:tcPr>
-                  <w:tcW w:type="dxa" w:w="4702"/>
-                </w:tcPr>
-                <w:p>
-                  <w:r>
-                    <w:t>593148 - 03  PROMOVER EL USO RACIONAL DE LOS RECURSOS NATURALES A PARTIR DE CRITERIOS DE SOSTENIBILIDAD Y SUSTENTABILIDAD ÉTICA Y NORMATIVA VIGENTE.</w:t>
-                  </w:r>
-                </w:p>
-              </w:tc>
-            </w:tr>
-            <w:tr>
-              <w:tc>
-                <w:tcPr>
-                  <w:tcW w:type="dxa" w:w="4702"/>
-                </w:tcPr>
-                <w:p>
-                  <w:r>
-                    <w:t>36180 - Enrique Low Murtra-Interactuar en el contexto productivo y social de acuerdo con principios  éticos para la construcción de una cultura de paz.</w:t>
-                  </w:r>
-                </w:p>
-              </w:tc>
-              <w:tc>
-                <w:tcPr>
-                  <w:tcW w:type="dxa" w:w="4702"/>
-                </w:tcPr>
-                <w:p>
-                  <w:r>
-                    <w:t>593149 - 01  PROMOVER MI DIGNIDAD Y LA DEL OTRO A PARTIR DE LOS PRINCIPIOS Y VALORES ÉTICOS COMO APORTE EN LA INSTAURACIÓN DE UNA CULTURA DE PAZ.</w:t>
-                  </w:r>
-                </w:p>
-              </w:tc>
-            </w:tr>
-            <w:tr>
-              <w:tc>
-                <w:tcPr>
-                  <w:tcW w:type="dxa" w:w="4702"/>
-                </w:tcPr>
-                <w:p>
-                  <w:r>
-                    <w:t>36180 - Enrique Low Murtra-Interactuar en el contexto productivo y social de acuerdo con principios  éticos para la construcción de una cultura de paz.</w:t>
-                  </w:r>
-                </w:p>
-              </w:tc>
-              <w:tc>
-                <w:tcPr>
-                  <w:tcW w:type="dxa" w:w="4702"/>
-                </w:tcPr>
-                <w:p>
-                  <w:r>
-                    <w:t>593150 - 04  CONTRIBUIR CON EL FORTALECIMIENTO DE LA CULTURA DE PAZ A PARTIR DE LA DIGNIDAD HUMANA Y LAS ESTRATEGIAS PARA LA TRANSFORMACIÓN DE CONFLICTOS.</w:t>
-                  </w:r>
-                </w:p>
-              </w:tc>
-            </w:tr>
-            <w:tr>
-              <w:tc>
-                <w:tcPr>
-                  <w:tcW w:type="dxa" w:w="4702"/>
-                </w:tcPr>
-                <w:p>
-                  <w:r>
-                    <w:t>37371 - Utilizar herramientas informáticas de acuerdo con las necesidades de manejo de información</w:t>
-                  </w:r>
-                </w:p>
-              </w:tc>
-              <w:tc>
-                <w:tcPr>
-                  <w:tcW w:type="dxa" w:w="4702"/>
-                </w:tcPr>
-                <w:p>
-                  <w:r>
-                    <w:t>593151 - 02  APLICAR FUNCIONALIDADES DE HERRAMIENTAS Y SERVICIOS TIC, DE ACUERDO CON MANUALES DE USO, PROCEDIMIENTOS ESTABLECIDOS Y BUENAS PRÁCTICAS.</w:t>
-                  </w:r>
-                </w:p>
-              </w:tc>
-            </w:tr>
-            <w:tr>
-              <w:tc>
-                <w:tcPr>
-                  <w:tcW w:type="dxa" w:w="4702"/>
-                </w:tcPr>
-                <w:p>
-                  <w:r>
-                    <w:t>37371 - Utilizar herramientas informáticas de acuerdo con las necesidades de manejo de información</w:t>
-                  </w:r>
-                </w:p>
-              </w:tc>
-              <w:tc>
-                <w:tcPr>
-                  <w:tcW w:type="dxa" w:w="4702"/>
-                </w:tcPr>
-                <w:p>
-                  <w:r>
-                    <w:t>593152 - 04  OPTIMIZAR LOS RESULTADOS, DE ACUERDO CON LA VERIFICACIÓN.</w:t>
-                  </w:r>
-                </w:p>
-              </w:tc>
-            </w:tr>
-            <w:tr>
-              <w:tc>
-                <w:tcPr>
-                  <w:tcW w:type="dxa" w:w="4702"/>
-                </w:tcPr>
-                <w:p>
-                  <w:r>
-                    <w:t>37371 - Utilizar herramientas informáticas de acuerdo con las necesidades de manejo de información</w:t>
-                  </w:r>
-                </w:p>
-              </w:tc>
-              <w:tc>
-                <w:tcPr>
-                  <w:tcW w:type="dxa" w:w="4702"/>
-                </w:tcPr>
-                <w:p>
-                  <w:r>
-                    <w:t>593153 - 03  EVALUAR LOS RESULTADOS, DE ACUERDO CON LOS REQUERIMIENTOS.</w:t>
-                  </w:r>
-                </w:p>
-              </w:tc>
-            </w:tr>
-            <w:tr>
-              <w:tc>
-                <w:tcPr>
-                  <w:tcW w:type="dxa" w:w="4702"/>
-                </w:tcPr>
-                <w:p>
-                  <w:r>
-                    <w:t>37371 - Utilizar herramientas informáticas de acuerdo con las necesidades de manejo de información</w:t>
-                  </w:r>
-                </w:p>
-              </w:tc>
-              <w:tc>
-                <w:tcPr>
-                  <w:tcW w:type="dxa" w:w="4702"/>
-                </w:tcPr>
-                <w:p>
-                  <w:r>
-                    <w:t>593154 - 01  ALISTAR HERRAMIENTAS DE TECNOLOGÍAS DE LA INFORMACIÓN Y LA COMUNICACIÓN (TIC), DE ACUERDO CON LAS NECESIDADES DE PROCESAMIENTO DE INFORMACIÓN Y COMUNICACIÓN.</w:t>
-                  </w:r>
-                </w:p>
-              </w:tc>
-            </w:tr>
-            <w:tr>
-              <w:tc>
-                <w:tcPr>
-                  <w:tcW w:type="dxa" w:w="4702"/>
-                </w:tcPr>
-                <w:p>
-                  <w:r>
-                    <w:t>37799 - APLICAR PRÁCTICAS  DE PROTECCIÓN AMBIENTAL, SEGURIDAD Y SALUD EN EL TRABAJO DE ACUERDO CON LAS POLÍTICAS ORGANIZACIONALES  Y LA NORMATIVIDAD VIGENTE.</w:t>
-                  </w:r>
-                </w:p>
-              </w:tc>
-              <w:tc>
-                <w:tcPr>
-                  <w:tcW w:type="dxa" w:w="4702"/>
-                </w:tcPr>
-                <w:p>
-                  <w:r>
-                    <w:t>593155 - 04  PROPONER ACCIONES DE MEJORA PARA EL MANEJO AMBIENTAL Y EL CONTROL DE LA SST, DE ACUERDO CON ESTRATEGIAS DE TRABAJO, COLABORATIVO, COOPERATIVO Y COORDINADO EN EL CONTEXTO PRODUCTIVO Y SOCIAL.</w:t>
-                  </w:r>
-                </w:p>
-              </w:tc>
-            </w:tr>
-            <w:tr>
-              <w:tc>
-                <w:tcPr>
-                  <w:tcW w:type="dxa" w:w="4702"/>
-                </w:tcPr>
-                <w:p>
-                  <w:r>
-                    <w:t>37799 - APLICAR PRÁCTICAS  DE PROTECCIÓN AMBIENTAL, SEGURIDAD Y SALUD EN EL TRABAJO DE ACUERDO CON LAS POLÍTICAS ORGANIZACIONALES  Y LA NORMATIVIDAD VIGENTE.</w:t>
-                  </w:r>
-                </w:p>
-              </w:tc>
-              <w:tc>
-                <w:tcPr>
-                  <w:tcW w:type="dxa" w:w="4702"/>
-                </w:tcPr>
-                <w:p>
-                  <w:r>
-                    <w:t>593156 - 01  ANALIZAR LAS ESTRATEGIAS PARA LA PREVENCIÓN Y CONTROL DE LOS IMPACTOS AMBIENTALES Y DE LOS ACCIDENTES Y ENFERMEDADES LABORALES (ATEL) DE ACUERDO CON LAS POLÍTICAS ORGANIZACIONALES Y EL ENTORNO SOCIAL.</w:t>
-                  </w:r>
-                </w:p>
-              </w:tc>
-            </w:tr>
-            <w:tr>
-              <w:tc>
-                <w:tcPr>
-                  <w:tcW w:type="dxa" w:w="4702"/>
-                </w:tcPr>
-                <w:p>
-                  <w:r>
-                    <w:t>37799 - APLICAR PRÁCTICAS  DE PROTECCIÓN AMBIENTAL, SEGURIDAD Y SALUD EN EL TRABAJO DE ACUERDO CON LAS POLÍTICAS ORGANIZACIONALES  Y LA NORMATIVIDAD VIGENTE.</w:t>
-                  </w:r>
-                </w:p>
-              </w:tc>
-              <w:tc>
-                <w:tcPr>
-                  <w:tcW w:type="dxa" w:w="4702"/>
-                </w:tcPr>
-                <w:p>
-                  <w:r>
-                    <w:t>593157 - 03  REALIZAR SEGUIMIENTO Y ACOMPAÑAMIENTO AL DESARROLLO DE LOS PLANES Y PROGRAMAS AMBIENTALES Y SST, SEGÚN EL  ÁREA DE DESEMPEÑO.</w:t>
-                  </w:r>
-                </w:p>
-              </w:tc>
-            </w:tr>
-            <w:tr>
-              <w:tc>
-                <w:tcPr>
-                  <w:tcW w:type="dxa" w:w="4702"/>
-                </w:tcPr>
-                <w:p>
-                  <w:r>
-                    <w:t>37799 - APLICAR PRÁCTICAS  DE PROTECCIÓN AMBIENTAL, SEGURIDAD Y SALUD EN EL TRABAJO DE ACUERDO CON LAS POLÍTICAS ORGANIZACIONALES  Y LA NORMATIVIDAD VIGENTE.</w:t>
-                  </w:r>
-                </w:p>
-              </w:tc>
-              <w:tc>
-                <w:tcPr>
-                  <w:tcW w:type="dxa" w:w="4702"/>
-                </w:tcPr>
-                <w:p>
-                  <w:r>
-                    <w:t>593158 - 02  IMPLEMENTAR ESTRATEGIAS PARA EL CONTROL DE LOS IMPACTOS AMBIENTALES Y DE LOS ACCIDENTES Y ENFERMEDADES   DE ACUERDO  CON LOS PLANES Y PROGRAMAS  ESTABLECIDOS POR LA ORGANIZACIÓN.</w:t>
-                  </w:r>
-                </w:p>
-              </w:tc>
-            </w:tr>
-            <w:tr>
-              <w:tc>
-                <w:tcPr>
-                  <w:tcW w:type="dxa" w:w="4702"/>
-                </w:tcPr>
-                <w:p>
-                  <w:r>
-                    <w:t>37801 - APLICACIÓN DE CONOCIMIENTOS DE LAS CIENCIAS NATURALES DE ACUERDO CON SITUACIONES DEL CONTEXTO PRODUCTIVO Y SOCIAL.</w:t>
-                  </w:r>
-                </w:p>
-              </w:tc>
-              <w:tc>
-                <w:tcPr>
-                  <w:tcW w:type="dxa" w:w="4702"/>
-                </w:tcPr>
-                <w:p>
-                  <w:r>
-                    <w:t>593159 - 02  SOLUCIONAR PROBLEMAS ASOCIADOS CON EL SECTOR PRODUCTIVO CON BASE EN LOS PRINCIPIOS Y LEYES DE LA FÍSICA.</w:t>
-                  </w:r>
-                </w:p>
-              </w:tc>
-            </w:tr>
-            <w:tr>
-              <w:tc>
-                <w:tcPr>
-                  <w:tcW w:type="dxa" w:w="4702"/>
-                </w:tcPr>
-                <w:p>
-                  <w:r>
-                    <w:t>37801 - APLICACIÓN DE CONOCIMIENTOS DE LAS CIENCIAS NATURALES DE ACUERDO CON SITUACIONES DEL CONTEXTO PRODUCTIVO Y SOCIAL.</w:t>
-                  </w:r>
-                </w:p>
-              </w:tc>
-              <w:tc>
-                <w:tcPr>
-                  <w:tcW w:type="dxa" w:w="4702"/>
-                </w:tcPr>
-                <w:p>
-                  <w:r>
-                    <w:t>593160 - 04  PROPONER ACCIONES DE MEJORA EN LOS PROCESOS PRODUCTIVOS DE ACUERDO CON LOS PRINCIPIOS Y LEYES DE LA FÍSICA.</w:t>
-                  </w:r>
-                </w:p>
-              </w:tc>
-            </w:tr>
-            <w:tr>
-              <w:tc>
-                <w:tcPr>
-                  <w:tcW w:type="dxa" w:w="4702"/>
-                </w:tcPr>
-                <w:p>
-                  <w:r>
-                    <w:t>37801 - APLICACIÓN DE CONOCIMIENTOS DE LAS CIENCIAS NATURALES DE ACUERDO CON SITUACIONES DEL CONTEXTO PRODUCTIVO Y SOCIAL.</w:t>
-                  </w:r>
-                </w:p>
-              </w:tc>
-              <w:tc>
-                <w:tcPr>
-                  <w:tcW w:type="dxa" w:w="4702"/>
-                </w:tcPr>
-                <w:p>
-                  <w:r>
-                    <w:t>593161 - 03  VERIFICAR LAS TRANSFORMACIONES FÍSICAS DE LA MATERIA UTILIZANDO HERRAMIENTAS TECNOLÓGICAS.</w:t>
-                  </w:r>
-                </w:p>
-              </w:tc>
-            </w:tr>
-            <w:tr>
-              <w:tc>
-                <w:tcPr>
-                  <w:tcW w:type="dxa" w:w="4702"/>
-                </w:tcPr>
-                <w:p>
-                  <w:r>
-                    <w:t>37801 - APLICACIÓN DE CONOCIMIENTOS DE LAS CIENCIAS NATURALES DE ACUERDO CON SITUACIONES DEL CONTEXTO PRODUCTIVO Y SOCIAL.</w:t>
-                  </w:r>
-                </w:p>
-              </w:tc>
-              <w:tc>
-                <w:tcPr>
-                  <w:tcW w:type="dxa" w:w="4702"/>
-                </w:tcPr>
-                <w:p>
-                  <w:r>
-                    <w:t>593162 - 01  IDENTIFICAR LOS PRINCIPIOS Y LEYES DE LA FÍSICA EN LA SOLUCIÓN DE PROBLEMAS DE ACUERDO AL CONTEXTO PRODUCTIVO.</w:t>
-                  </w:r>
-                </w:p>
-              </w:tc>
-            </w:tr>
-            <w:tr>
-              <w:tc>
-                <w:tcPr>
-                  <w:tcW w:type="dxa" w:w="4702"/>
-                </w:tcPr>
-                <w:p>
-                  <w:r>
-                    <w:t>38199 - Orientar investigación formativa según referentes técnicos</w:t>
-                  </w:r>
-                </w:p>
-              </w:tc>
-              <w:tc>
-                <w:tcPr>
-                  <w:tcW w:type="dxa" w:w="4702"/>
-                </w:tcPr>
-                <w:p>
-                  <w:r>
-                    <w:t>593235 - 04  PROPONER SOLUCIONES A LAS NECESIDADES DEL CONTEXTO SEGÚN RESULTADOS DE LA INVESTIGACIÓN.</w:t>
-                  </w:r>
-                </w:p>
-              </w:tc>
-            </w:tr>
-            <w:tr>
-              <w:tc>
-                <w:tcPr>
-                  <w:tcW w:type="dxa" w:w="4702"/>
-                </w:tcPr>
-                <w:p>
-                  <w:r>
-                    <w:t>38199 - Orientar investigación formativa según referentes técnicos</w:t>
-                  </w:r>
-                </w:p>
-              </w:tc>
-              <w:tc>
-                <w:tcPr>
-                  <w:tcW w:type="dxa" w:w="4702"/>
-                </w:tcPr>
-                <w:p>
-                  <w:r>
-                    <w:t>593236 - 01  ANALIZAR EL CONTEXTO PRODUCTIVO SEGÚN SUS CARACTERÍSTICAS Y NECESIDADES.</w:t>
-                  </w:r>
-                </w:p>
-              </w:tc>
-            </w:tr>
-            <w:tr>
-              <w:tc>
-                <w:tcPr>
-                  <w:tcW w:type="dxa" w:w="4702"/>
-                </w:tcPr>
-                <w:p>
-                  <w:r>
-                    <w:t>38199 - Orientar investigación formativa según referentes técnicos</w:t>
-                  </w:r>
-                </w:p>
-              </w:tc>
-              <w:tc>
-                <w:tcPr>
-                  <w:tcW w:type="dxa" w:w="4702"/>
-                </w:tcPr>
-                <w:p>
-                  <w:r>
-                    <w:t>593237 - 03  ARGUMENTAR ASPECTOS TEÓRICOS DEL PROYECTO SEGÚN REFERENTES NACIONALES E INTERNACIONALES.</w:t>
-                  </w:r>
-                </w:p>
-              </w:tc>
-            </w:tr>
-            <w:tr>
-              <w:tc>
-                <w:tcPr>
-                  <w:tcW w:type="dxa" w:w="4702"/>
-                </w:tcPr>
-                <w:p>
-                  <w:r>
-                    <w:t>38199 - Orientar investigación formativa según referentes técnicos</w:t>
-                  </w:r>
-                </w:p>
-              </w:tc>
-              <w:tc>
-                <w:tcPr>
-                  <w:tcW w:type="dxa" w:w="4702"/>
-                </w:tcPr>
-                <w:p>
-                  <w:r>
-                    <w:t>593238 - 02  ESTRUCTURAR EL PROYECTO DE ACUERDO A CRITERIOS DE LA INVESTIGACIÓN.</w:t>
-                  </w:r>
-                </w:p>
-              </w:tc>
-            </w:tr>
-            <w:tr>
-              <w:tc>
-                <w:tcPr>
-                  <w:tcW w:type="dxa" w:w="4702"/>
-                </w:tcPr>
-                <w:p>
-                  <w:r>
-                    <w:t>38560 - Razonar cuantitativamente frente a situaciones susceptibles de ser abordadas de manera matemática en contextos laborales, sociales y personales.</w:t>
-                  </w:r>
-                </w:p>
-              </w:tc>
-              <w:tc>
-                <w:tcPr>
-                  <w:tcW w:type="dxa" w:w="4702"/>
-                </w:tcPr>
-                <w:p>
-                  <w:r>
-                    <w:t>593255 - 03  RESOLVER PROBLEMAS MATEMÁTICOS A PARTIR DE SITUACIONES GENERADAS EN EL CONTEXTO SOCIAL Y PRODUCTIVO.</w:t>
-                  </w:r>
-                </w:p>
-              </w:tc>
-            </w:tr>
-            <w:tr>
-              <w:tc>
-                <w:tcPr>
-                  <w:tcW w:type="dxa" w:w="4702"/>
-                </w:tcPr>
-                <w:p>
-                  <w:r>
-                    <w:t>38560 - Razonar cuantitativamente frente a situaciones susceptibles de ser abordadas de manera matemática en contextos laborales, sociales y personales.</w:t>
-                  </w:r>
-                </w:p>
-              </w:tc>
-              <w:tc>
-                <w:tcPr>
-                  <w:tcW w:type="dxa" w:w="4702"/>
-                </w:tcPr>
-                <w:p>
-                  <w:r>
-                    <w:t>593256 - 01  IDENTIFICAR MODELOS MATEMÁTICOS DE ACUERDO CON LOS REQUERIMIENTOS DEL PROBLEMA PLANTEADO  EN CONTEXTOS SOCIALES Y PRODUCTIVO.</w:t>
-                  </w:r>
-                </w:p>
-              </w:tc>
-            </w:tr>
-            <w:tr>
-              <w:tc>
-                <w:tcPr>
-                  <w:tcW w:type="dxa" w:w="4702"/>
-                </w:tcPr>
-                <w:p>
-                  <w:r>
-                    <w:t>38560 - Razonar cuantitativamente frente a situaciones susceptibles de ser abordadas de manera matemática en contextos laborales, sociales y personales.</w:t>
-                  </w:r>
-                </w:p>
-              </w:tc>
-              <w:tc>
-                <w:tcPr>
-                  <w:tcW w:type="dxa" w:w="4702"/>
-                </w:tcPr>
-                <w:p>
-                  <w:r>
-                    <w:t>593257 - 04  PROPONER ACCIONES DE MEJORA FRENTE A LOS RESULTADOS DE LOS PROCEDIMIENTOS MATEMÁTICOS DE ACUERDO CON EL PROBLEMA PLANTEADO.</w:t>
-                  </w:r>
-                </w:p>
-              </w:tc>
-            </w:tr>
-            <w:tr>
-              <w:tc>
-                <w:tcPr>
-                  <w:tcW w:type="dxa" w:w="4702"/>
-                </w:tcPr>
-                <w:p>
-                  <w:r>
-                    <w:t>38560 - Razonar cuantitativamente frente a situaciones susceptibles de ser abordadas de manera matemática en contextos laborales, sociales y personales.</w:t>
-                  </w:r>
-                </w:p>
-              </w:tc>
-              <w:tc>
-                <w:tcPr>
-                  <w:tcW w:type="dxa" w:w="4702"/>
-                </w:tcPr>
-                <w:p>
-                  <w:r>
-                    <w:t>593258 - 02  PLANTEAR PROBLEMAS MATEMÁTICOS A PARTIR DE SITUACIONES GENERADAS EN EL CONTEXTO SOCIAL Y PRODUCTIVO.</w:t>
-                  </w:r>
-                </w:p>
-              </w:tc>
-            </w:tr>
-            <w:tr>
-              <w:tc>
-                <w:tcPr>
-                  <w:tcW w:type="dxa" w:w="4702"/>
-                </w:tcPr>
-                <w:p>
-                  <w:r>
-                    <w:t>38561 - Gestionar procesos propios de la cultura emprendedora y empresarial de acuerdo con el perfil personal y los requerimientos de los contextos productivo y social.</w:t>
-                  </w:r>
-                </w:p>
-              </w:tc>
-              <w:tc>
-                <w:tcPr>
-                  <w:tcW w:type="dxa" w:w="4702"/>
-                </w:tcPr>
-                <w:p>
-                  <w:r>
-                    <w:t>593259 - 02  CARACTERIZAR LA IDEA DE NEGOCIO TENIENDO EN CUENTA LAS OPORTUNIDADES Y NECESIDADES DEL SECTOR PRODUCTIVO Y SOCIAL.</w:t>
-                  </w:r>
-                </w:p>
-              </w:tc>
-            </w:tr>
-            <w:tr>
-              <w:tc>
-                <w:tcPr>
-                  <w:tcW w:type="dxa" w:w="4702"/>
-                </w:tcPr>
-                <w:p>
-                  <w:r>
-                    <w:t>38561 - Gestionar procesos propios de la cultura emprendedora y empresarial de acuerdo con el perfil personal y los requerimientos de los contextos productivo y social.</w:t>
-                  </w:r>
-                </w:p>
-              </w:tc>
-              <w:tc>
-                <w:tcPr>
-                  <w:tcW w:type="dxa" w:w="4702"/>
-                </w:tcPr>
-                <w:p>
-                  <w:r>
-                    <w:t>593340 - 03  ESTRUCTURAR EL PLAN DE NEGOCIO DE ACUERDO CON LAS CARACTERÍSTICAS EMPRESARIALES Y TENDENCIAS DE MERCADO.</w:t>
-                  </w:r>
-                </w:p>
-              </w:tc>
-            </w:tr>
-            <w:tr>
-              <w:tc>
-                <w:tcPr>
-                  <w:tcW w:type="dxa" w:w="4702"/>
-                </w:tcPr>
-                <w:p>
-                  <w:r>
-                    <w:t>38561 - Gestionar procesos propios de la cultura emprendedora y empresarial de acuerdo con el perfil personal y los requerimientos de los contextos productivo y social.</w:t>
-                  </w:r>
-                </w:p>
-              </w:tc>
-              <w:tc>
-                <w:tcPr>
-                  <w:tcW w:type="dxa" w:w="4702"/>
-                </w:tcPr>
-                <w:p>
-                  <w:r>
-                    <w:t>593341 - 04  VALORAR LA PROPUESTA DE NEGOCIO CONFORME CON SU ESTRUCTURA Y NECESIDADES DEL SECTOR PRODUCTIVO Y SOCIAL.</w:t>
-                  </w:r>
-                </w:p>
-              </w:tc>
-            </w:tr>
-            <w:tr>
-              <w:tc>
-                <w:tcPr>
-                  <w:tcW w:type="dxa" w:w="4702"/>
-                </w:tcPr>
-                <w:p>
-                  <w:r>
-                    <w:t>38561 - Gestionar procesos propios de la cultura emprendedora y empresarial de acuerdo con el perfil personal y los requerimientos de los contextos productivo y social.</w:t>
-                  </w:r>
-                </w:p>
-              </w:tc>
-              <w:tc>
-                <w:tcPr>
-                  <w:tcW w:type="dxa" w:w="4702"/>
-                </w:tcPr>
-                <w:p>
-                  <w:r>
-                    <w:t>593342 - 01  INTEGRAR ELEMENTOS DE LA CULTURA EMPRENDEDORA TENIENDO EN CUENTA EL PERFIL PERSONAL Y EL CONTEXTO DE DESARROLLO SOCIAL.</w:t>
-                  </w:r>
-                </w:p>
-              </w:tc>
-            </w:tr>
-            <w:tr>
-              <w:tc>
-                <w:tcPr>
-                  <w:tcW w:type="dxa" w:w="4702"/>
-                </w:tcPr>
-                <w:p>
-                  <w:r>
-                    <w:t>38392 - Establecer requisitos de la solución de software de acuerdo con estándares y procedimiento técnico</w:t>
-                  </w:r>
-                </w:p>
-              </w:tc>
-              <w:tc>
-                <w:tcPr>
-                  <w:tcW w:type="dxa" w:w="4702"/>
-                </w:tcPr>
-                <w:p>
-                  <w:r>
-                    <w:t>593344 - 02  RECOLECTAR INFORMACIÓN DEL SOFTWARE A CONSTRUIR DE ACUERDO CON LAS NECESIDADES DEL CLIENTE.</w:t>
-                  </w:r>
-                </w:p>
-              </w:tc>
-            </w:tr>
-            <w:tr>
-              <w:tc>
-                <w:tcPr>
-                  <w:tcW w:type="dxa" w:w="4702"/>
-                </w:tcPr>
-                <w:p>
-                  <w:r>
-                    <w:t>38392 - Establecer requisitos de la solución de software de acuerdo con estándares y procedimiento técnico</w:t>
-                  </w:r>
-                </w:p>
-              </w:tc>
-              <w:tc>
-                <w:tcPr>
-                  <w:tcW w:type="dxa" w:w="4702"/>
-                </w:tcPr>
-                <w:p>
-                  <w:r>
-                    <w:t>593345 - 04  VALIDAR EL INFORME DE REQUISITOS DE ACUERDO CON LAS NECESIDADES DEL CLIENTE.</w:t>
-                  </w:r>
-                </w:p>
-              </w:tc>
-            </w:tr>
-            <w:tr>
-              <w:tc>
-                <w:tcPr>
-                  <w:tcW w:type="dxa" w:w="4702"/>
-                </w:tcPr>
-                <w:p>
-                  <w:r>
-                    <w:t>38392 - Establecer requisitos de la solución de software de acuerdo con estándares y procedimiento técnico</w:t>
-                  </w:r>
-                </w:p>
-              </w:tc>
-              <w:tc>
-                <w:tcPr>
-                  <w:tcW w:type="dxa" w:w="4702"/>
-                </w:tcPr>
-                <w:p>
-                  <w:r>
-                    <w:t>593346 - 01  CARACTERIZAR LOS PROCESOS DE LA ORGANIZACIÓN DE ACUERDO CON EL SOFTWARE A CONSTRUIR.</w:t>
-                  </w:r>
-                </w:p>
-              </w:tc>
-            </w:tr>
-            <w:tr>
-              <w:tc>
-                <w:tcPr>
-                  <w:tcW w:type="dxa" w:w="4702"/>
-                </w:tcPr>
-                <w:p>
-                  <w:r>
-                    <w:t>38392 - Establecer requisitos de la solución de software de acuerdo con estándares y procedimiento técnico</w:t>
-                  </w:r>
-                </w:p>
-              </w:tc>
-              <w:tc>
-                <w:tcPr>
-                  <w:tcW w:type="dxa" w:w="4702"/>
-                </w:tcPr>
-                <w:p>
-                  <w:r>
-                    <w:t>593347 - 03  ESTABLECER LOS REQUISITOS DEL SOFTWARE DE ACUERDO CON LA INFORMACIÓN RECOLECTADA.</w:t>
-                  </w:r>
-                </w:p>
-              </w:tc>
-            </w:tr>
-          </w:tbl>
           <w:p>
             <w:pPr>
               <w:jc w:val="both"/>
@@ -9868,7 +6404,7 @@
         <w:lang w:eastAsia="es-CO"/>
       </w:rPr>
       <w:drawing>
-        <wp:anchor distT="0" distB="0" distL="114300" distR="114300" simplePos="0" relativeHeight="251663360" behindDoc="0" locked="0" layoutInCell="1" allowOverlap="1" wp14:anchorId="2E7F0091" wp14:editId="5945823B">
+        <wp:anchor distT="0" distB="0" distL="114300" distR="114300" simplePos="0" relativeHeight="251663360" behindDoc="0" locked="0" layoutInCell="1" allowOverlap="1" wp14:anchorId="43404933" wp14:editId="14450AB7">
           <wp:simplePos x="0" y="0"/>
           <wp:positionH relativeFrom="margin">
             <wp:align>center</wp:align>
@@ -9957,7 +6493,7 @@
         <w:lang w:eastAsia="es-CO"/>
       </w:rPr>
       <w:drawing>
-        <wp:anchor distT="0" distB="0" distL="114300" distR="114300" simplePos="0" relativeHeight="251661312" behindDoc="0" locked="0" layoutInCell="1" allowOverlap="1" wp14:anchorId="5AA1FD2E" wp14:editId="137AAF32">
+        <wp:anchor distT="0" distB="0" distL="114300" distR="114300" simplePos="0" relativeHeight="251661312" behindDoc="0" locked="0" layoutInCell="1" allowOverlap="1" wp14:anchorId="37B8C926" wp14:editId="47099943">
           <wp:simplePos x="0" y="0"/>
           <wp:positionH relativeFrom="margin">
             <wp:align>center</wp:align>
@@ -10052,7 +6588,7 @@
         <w:lang w:val="es-CO" w:eastAsia="es-CO"/>
       </w:rPr>
       <w:drawing>
-        <wp:anchor distT="0" distB="0" distL="114300" distR="114300" simplePos="0" relativeHeight="251659264" behindDoc="0" locked="0" layoutInCell="1" allowOverlap="1" wp14:anchorId="649FD0B4" wp14:editId="6216646D">
+        <wp:anchor distT="0" distB="0" distL="114300" distR="114300" simplePos="0" relativeHeight="251659264" behindDoc="0" locked="0" layoutInCell="1" allowOverlap="1" wp14:anchorId="56496CBD" wp14:editId="59DD80DA">
           <wp:simplePos x="0" y="0"/>
           <wp:positionH relativeFrom="margin">
             <wp:posOffset>3757295</wp:posOffset>
@@ -11547,6 +8083,10 @@
 </file>
 
 <file path=customXml/item1.xml><?xml version="1.0" encoding="utf-8"?>
+<b:Sources xmlns:b="http://schemas.openxmlformats.org/officeDocument/2006/bibliography" xmlns="http://schemas.openxmlformats.org/officeDocument/2006/bibliography" SelectedStyle="\APASixthEditionOfficeOnline.xsl" StyleName="APA" Version="6"/>
+</file>
+
+<file path=customXml/item2.xml><?xml version="1.0" encoding="utf-8"?>
 <ct:contentTypeSchema xmlns:ct="http://schemas.microsoft.com/office/2006/metadata/contentType" xmlns:ma="http://schemas.microsoft.com/office/2006/metadata/properties/metaAttributes" ct:_="" ma:_="" ma:contentTypeName="Document" ma:contentTypeID="0x010100BB27D44C9E92C44E80A327525A1EA580" ma:contentTypeVersion="14" ma:contentTypeDescription="Create a new document." ma:contentTypeScope="" ma:versionID="124cf15169e8a63e3ae83d18d06d4001">
   <xsd:schema xmlns:xsd="http://www.w3.org/2001/XMLSchema" xmlns:xs="http://www.w3.org/2001/XMLSchema" xmlns:p="http://schemas.microsoft.com/office/2006/metadata/properties" xmlns:ns3="f9835f2c-a5d8-47b8-88a4-77a3324b5592" xmlns:ns4="1bf1a7e0-185b-409f-818a-54ddd52a2afa" targetNamespace="http://schemas.microsoft.com/office/2006/metadata/properties" ma:root="true" ma:fieldsID="97073f4e8bd9c05b34a0a30bc5735749" ns3:_="" ns4:_="">
     <xsd:import namespace="f9835f2c-a5d8-47b8-88a4-77a3324b5592"/>
@@ -11775,17 +8315,7 @@
 </ct:contentTypeSchema>
 </file>
 
-<file path=customXml/item2.xml><?xml version="1.0" encoding="utf-8"?>
-<b:Sources xmlns:b="http://schemas.openxmlformats.org/officeDocument/2006/bibliography" xmlns="http://schemas.openxmlformats.org/officeDocument/2006/bibliography" SelectedStyle="\APASixthEditionOfficeOnline.xsl" StyleName="APA" Version="6"/>
-</file>
-
 <file path=customXml/item3.xml><?xml version="1.0" encoding="utf-8"?>
-<p:properties xmlns:p="http://schemas.microsoft.com/office/2006/metadata/properties" xmlns:xsi="http://www.w3.org/2001/XMLSchema-instance" xmlns:pc="http://schemas.microsoft.com/office/infopath/2007/PartnerControls">
-  <documentManagement/>
-</p:properties>
-</file>
-
-<file path=customXml/item4.xml><?xml version="1.0" encoding="utf-8"?>
 <?mso-contentType ?>
 <FormTemplates xmlns="http://schemas.microsoft.com/sharepoint/v3/contenttype/forms">
   <Display>DocumentLibraryForm</Display>
@@ -11794,7 +8324,21 @@
 </FormTemplates>
 </file>
 
+<file path=customXml/item4.xml><?xml version="1.0" encoding="utf-8"?>
+<p:properties xmlns:p="http://schemas.microsoft.com/office/2006/metadata/properties" xmlns:xsi="http://www.w3.org/2001/XMLSchema-instance" xmlns:pc="http://schemas.microsoft.com/office/infopath/2007/PartnerControls">
+  <documentManagement/>
+</p:properties>
+</file>
+
 <file path=customXml/itemProps1.xml><?xml version="1.0" encoding="utf-8"?>
+<ds:datastoreItem xmlns:ds="http://schemas.openxmlformats.org/officeDocument/2006/customXml" ds:itemID="{F8D90C0A-9D4B-4A28-A68B-80AD74697536}">
+  <ds:schemaRefs>
+    <ds:schemaRef ds:uri="http://schemas.openxmlformats.org/officeDocument/2006/bibliography"/>
+  </ds:schemaRefs>
+</ds:datastoreItem>
+</file>
+
+<file path=customXml/itemProps2.xml><?xml version="1.0" encoding="utf-8"?>
 <ds:datastoreItem xmlns:ds="http://schemas.openxmlformats.org/officeDocument/2006/customXml" ds:itemID="{01E424B8-7F5C-4AFB-B5DC-5B5E84FCA5C9}">
   <ds:schemaRefs>
     <ds:schemaRef ds:uri="http://schemas.microsoft.com/office/2006/metadata/contentType"/>
@@ -11813,27 +8357,19 @@
 </ds:datastoreItem>
 </file>
 
-<file path=customXml/itemProps2.xml><?xml version="1.0" encoding="utf-8"?>
-<ds:datastoreItem xmlns:ds="http://schemas.openxmlformats.org/officeDocument/2006/customXml" ds:itemID="{F8D90C0A-9D4B-4A28-A68B-80AD74697536}">
+<file path=customXml/itemProps3.xml><?xml version="1.0" encoding="utf-8"?>
+<ds:datastoreItem xmlns:ds="http://schemas.openxmlformats.org/officeDocument/2006/customXml" ds:itemID="{B210324B-DC52-4819-BB97-4677CA913DF0}">
   <ds:schemaRefs>
-    <ds:schemaRef ds:uri="http://schemas.openxmlformats.org/officeDocument/2006/bibliography"/>
+    <ds:schemaRef ds:uri="http://schemas.microsoft.com/sharepoint/v3/contenttype/forms"/>
   </ds:schemaRefs>
 </ds:datastoreItem>
 </file>
 
-<file path=customXml/itemProps3.xml><?xml version="1.0" encoding="utf-8"?>
+<file path=customXml/itemProps4.xml><?xml version="1.0" encoding="utf-8"?>
 <ds:datastoreItem xmlns:ds="http://schemas.openxmlformats.org/officeDocument/2006/customXml" ds:itemID="{AA86475F-0A07-486D-98FD-E1DB59BD1C40}">
   <ds:schemaRefs>
     <ds:schemaRef ds:uri="http://schemas.microsoft.com/office/2006/metadata/properties"/>
     <ds:schemaRef ds:uri="http://schemas.microsoft.com/office/infopath/2007/PartnerControls"/>
   </ds:schemaRefs>
 </ds:datastoreItem>
-</file>
-
-<file path=customXml/itemProps4.xml><?xml version="1.0" encoding="utf-8"?>
-<ds:datastoreItem xmlns:ds="http://schemas.openxmlformats.org/officeDocument/2006/customXml" ds:itemID="{B210324B-DC52-4819-BB97-4677CA913DF0}">
-  <ds:schemaRefs>
-    <ds:schemaRef ds:uri="http://schemas.microsoft.com/sharepoint/v3/contenttype/forms"/>
-  </ds:schemaRefs>
-</ds:datastoreItem>
 </file>
</xml_diff>